<commit_message>
probably some small changes
</commit_message>
<xml_diff>
--- a/document-merge-service/rsta_templates/gesamtbauentscheid.docx
+++ b/document-merge-service/rsta_templates/gesamtbauentscheid.docx
@@ -239,7 +239,7 @@
             </w:pPr>
             <w:r>
               <w:rPr/>
-              <w:t>Unsere Referenz</w:t>
+              <w:t>eBau Nummer</w:t>
             </w:r>
           </w:p>
         </w:tc>
@@ -291,7 +291,7 @@
                 <wp:positionV relativeFrom="page">
                   <wp:posOffset>1815465</wp:posOffset>
                 </wp:positionV>
-                <wp:extent cx="2517775" cy="1797685"/>
+                <wp:extent cx="2518410" cy="1798320"/>
                 <wp:effectExtent l="0" t="0" r="0" b="0"/>
                 <wp:wrapSquare wrapText="bothSides"/>
                 <wp:docPr id="1" name="Frame1"/>
@@ -302,7 +302,7 @@
                       <wps:spPr>
                         <a:xfrm>
                           <a:off x="0" y="0"/>
-                          <a:ext cx="2517120" cy="1797120"/>
+                          <a:ext cx="2517840" cy="1797840"/>
                         </a:xfrm>
                         <a:prstGeom prst="rect">
                           <a:avLst/>
@@ -349,7 +349,7 @@
                                 <w:p>
                                   <w:pPr>
                                     <w:pStyle w:val="Normal"/>
-                                    <w:overflowPunct w:val="false"/>
+                                    <w:overflowPunct w:val="true"/>
                                     <w:spacing w:before="0" w:after="0"/>
                                     <w:textAlignment w:val="baseline"/>
                                     <w:rPr>
@@ -406,10 +406,14 @@
                             <w:pPr>
                               <w:pStyle w:val="FrameContents"/>
                               <w:spacing w:before="0" w:after="220"/>
-                              <w:rPr/>
+                              <w:rPr>
+                                <w:color w:val="000000"/>
+                              </w:rPr>
                             </w:pPr>
                             <w:r>
-                              <w:rPr/>
+                              <w:rPr>
+                                <w:color w:val="000000"/>
+                              </w:rPr>
                             </w:r>
                           </w:p>
                         </w:txbxContent>
@@ -425,7 +429,7 @@
           </mc:Choice>
           <mc:Fallback>
             <w:pict>
-              <v:rect id="shape_0" ID="Frame1" stroked="f" style="position:absolute;margin-left:354.45pt;margin-top:142.95pt;width:198.15pt;height:141.45pt;mso-position-horizontal-relative:page;mso-position-vertical-relative:page">
+              <v:rect id="shape_0" ID="Frame1" stroked="f" style="position:absolute;margin-left:354.45pt;margin-top:142.95pt;width:198.2pt;height:141.5pt;mso-position-horizontal-relative:page;mso-position-vertical-relative:page">
                 <w10:wrap type="none"/>
                 <v:fill o:detectmouseclick="t" on="false"/>
                 <v:stroke color="#3465a4" joinstyle="round" endcap="flat"/>
@@ -460,7 +464,7 @@
                           <w:p>
                             <w:pPr>
                               <w:pStyle w:val="Normal"/>
-                              <w:overflowPunct w:val="false"/>
+                              <w:overflowPunct w:val="true"/>
                               <w:spacing w:before="0" w:after="0"/>
                               <w:textAlignment w:val="baseline"/>
                               <w:rPr>
@@ -517,10 +521,14 @@
                       <w:pPr>
                         <w:pStyle w:val="FrameContents"/>
                         <w:spacing w:before="0" w:after="220"/>
-                        <w:rPr/>
+                        <w:rPr>
+                          <w:color w:val="000000"/>
+                        </w:rPr>
                       </w:pPr>
                       <w:r>
-                        <w:rPr/>
+                        <w:rPr>
+                          <w:color w:val="000000"/>
+                        </w:rPr>
                       </w:r>
                     </w:p>
                   </w:txbxContent>
@@ -967,7 +975,9 @@
               </w:rPr>
             </w:pPr>
             <w:r>
-              <w:rPr/>
+              <w:rPr>
+                <w:szCs w:val="24"/>
+              </w:rPr>
             </w:r>
           </w:p>
         </w:tc>
@@ -1014,7 +1024,9 @@
               </w:rPr>
             </w:pPr>
             <w:r>
-              <w:rPr/>
+              <w:rPr>
+                <w:szCs w:val="24"/>
+              </w:rPr>
             </w:r>
           </w:p>
         </w:tc>
@@ -1102,11 +1114,7 @@
       </w:r>
       <w:r>
         <w:rPr/>
-        <w:t xml:space="preserve"> </w:t>
-      </w:r>
-      <w:r>
-        <w:rPr/>
-        <w:t>an das {{LEITBEHOERDE}} weitergeleitet.</w:t>
+        <w:t xml:space="preserve"> an das {{LEITBEHOERDE}} weitergeleitet.</w:t>
       </w:r>
     </w:p>
     <w:p>
@@ -1136,13 +1144,7 @@
         <w:rPr>
           <w:color w:val="FF0000"/>
         </w:rPr>
-        <w:t xml:space="preserve"> </w:t>
-      </w:r>
-      <w:r>
-        <w:rPr>
-          <w:color w:val="FF0000"/>
-        </w:rPr>
-        <w:t>wurde die Bauherrschaft aufgefordert, diverse Mängel zu bereinigen. Ergänzende Unterlagen gingen am  bei der Leitbehörde ein.</w:t>
+        <w:t xml:space="preserve"> wurde die Bauherrschaft aufgefordert, diverse Mängel zu bereinigen. Ergänzende Unterlagen gingen am  bei der Leitbehörde ein.</w:t>
       </w:r>
     </w:p>
     <w:p>
@@ -1674,11 +1676,7 @@
       </w:r>
       <w:r>
         <w:rPr/>
-        <w:t xml:space="preserve"> erfüllt/erfüllen </w:t>
-      </w:r>
-      <w:r>
-        <w:rPr/>
-        <w:t>diese Kriterien nicht. Deshalb sind sie nicht zur Einsprache legitimiert.</w:t>
+        <w:t xml:space="preserve"> erfüllt/erfüllen diese Kriterien nicht. Deshalb sind sie nicht zur Einsprache legitimiert.</w:t>
       </w:r>
     </w:p>
     <w:p>
@@ -2117,11 +2115,7 @@
       </w:r>
       <w:r>
         <w:rPr/>
-        <w:t xml:space="preserve"> </w:t>
-      </w:r>
-      <w:r>
-        <w:rPr/>
-        <w:t xml:space="preserve">beantragt dementsprechend in seinem Amtsbericht vom </w:t>
+        <w:t xml:space="preserve"> beantragt dementsprechend in seinem Amtsbericht vom </w:t>
       </w:r>
       <w:r>
         <w:rPr>
@@ -2793,15 +2787,7 @@
       </w:r>
       <w:r>
         <w:rPr/>
-        <w:t xml:space="preserve"> Die Gemeinde </w:t>
-      </w:r>
-      <w:r>
-        <w:rPr/>
-        <w:t>{{MUNICIPALITY}}</w:t>
-      </w:r>
-      <w:r>
-        <w:rPr/>
-        <w:t xml:space="preserve"> hat als zuständige Strassenaufsichtsbehörde mit </w:t>
+        <w:t xml:space="preserve"> Die Gemeinde {{MUNICIPALITY}} hat als zuständige Strassenaufsichtsbehörde mit </w:t>
       </w:r>
       <w:r>
         <w:rPr>
@@ -2926,15 +2912,7 @@
       <w:r>
         <w:rPr/>
         <w:br/>
-        <w:t xml:space="preserve">Gegen das Bauvorhaben sind keine Einsprachen eingegangen. Die eingeforderten Amts- und Fachberichte liegen in zustimmendem Sinne vor. Die Gemeinde </w:t>
-      </w:r>
-      <w:r>
-        <w:rPr/>
-        <w:t xml:space="preserve">{{MUNICIPALITY}} </w:t>
-      </w:r>
-      <w:r>
-        <w:rPr/>
-        <w:t>beantragt die Bewilligung des Projekts. Dementsprechend kann davon ausgegangen werden, dass die nachgesuchte Ausnahme für das ------------------------------ weder öffentliche noch nachbarliche Interessen beeinträchtigt.</w:t>
+        <w:t>Gegen das Bauvorhaben sind keine Einsprachen eingegangen. Die eingeforderten Amts- und Fachberichte liegen in zustimmendem Sinne vor. Die Gemeinde {{MUNICIPALITY}} beantragt die Bewilligung des Projekts. Dementsprechend kann davon ausgegangen werden, dass die nachgesuchte Ausnahme für das ------------------------------ weder öffentliche noch nachbarliche Interessen beeinträchtigt.</w:t>
         <w:br/>
         <w:br/>
         <w:t>Aufgrund der gemachten Begründungen, der Argumentationen der Bauherrschaft und da die Nichteinhaltung der besagten Vorschriften weder öffentliche Interessen beeinträchtigt noch wesentliche nachbarliche Interessen verletzt und die besonderen Verhältnisse nachgewiesen sind, wird die Ausnahmebewilligung für ----------------- nach Art. --------- GBR / BauG in Anwendung von Art. 26 BauG gewährt.</w:t>
@@ -2985,11 +2963,7 @@
       </w:r>
       <w:r>
         <w:rPr/>
-        <w:t>{{BAUVORHABEN}}</w:t>
-      </w:r>
-      <w:r>
-        <w:rPr/>
-        <w:t xml:space="preserve"> ------ als kleine und leicht entfernbare Baute und Anlage qualifiziert werden.</w:t>
+        <w:t>{{BAUVORHABEN}} ------ als kleine und leicht entfernbare Baute und Anlage qualifiziert werden.</w:t>
         <w:br/>
         <w:br/>
         <w:t>Kleine und leicht entfernbare Bauten sind solche, deren Entfernung ohne grösseren Aufwand und ohne erhebliche Nachteile möglich ist. Als klein können Bauten gelten, welche die Dimensionen gemäss Art. 12 Abs. 3 NBRD</w:t>
@@ -3218,15 +3192,7 @@
       </w:r>
       <w:r>
         <w:rPr/>
-        <w:t xml:space="preserve">Das Bauinspektorat der Gemeinde </w:t>
-      </w:r>
-      <w:r>
-        <w:rPr/>
-        <w:t xml:space="preserve">{{MUNICIPALITY}} </w:t>
-      </w:r>
-      <w:r>
-        <w:rPr/>
-        <w:t>beurteilt die nachgewiesene Anzahl Parkplätze als genügend. Die Baubewilligungsbehörde beurteilt die besonderen Verhältnisse als schlüssig nachgewiesen. Für die Abweichung von der Mindestzahl Parkplätze wird eine Ermächtigung erteilt</w:t>
+        <w:t>Das Bauinspektorat der Gemeinde {{MUNICIPALITY}} beurteilt die nachgewiesene Anzahl Parkplätze als genügend. Die Baubewilligungsbehörde beurteilt die besonderen Verhältnisse als schlüssig nachgewiesen. Für die Abweichung von der Mindestzahl Parkplätze wird eine Ermächtigung erteilt</w:t>
       </w:r>
       <w:r>
         <w:rPr>
@@ -3296,15 +3262,7 @@
         <w:t xml:space="preserve"> </w:t>
         <w:br/>
         <w:br/>
-        <w:t xml:space="preserve">Die Gemeinde </w:t>
-      </w:r>
-      <w:r>
-        <w:rPr/>
-        <w:t xml:space="preserve">{{MUNICIPALITY}} </w:t>
-      </w:r>
-      <w:r>
-        <w:rPr/>
-        <w:t>beantragt in ihrem Bericht vom ------------, die Befreiung von der Pflicht zur Erstellung von ------------------ Parkplätzen zu verfügen.</w:t>
+        <w:t>Die Gemeinde {{MUNICIPALITY}} beantragt in ihrem Bericht vom ------------, die Befreiung von der Pflicht zur Erstellung von ------------------ Parkplätzen zu verfügen.</w:t>
         <w:br/>
         <w:br/>
         <w:t>Wird die Bauherrschaft von der Pflicht, Parkplätze bereitzustellen, ganz oder teilweise befreit, so hat sie der Gemeinde eine Ersatzabgabe zu entrichten.</w:t>
@@ -4481,11 +4439,7 @@
       </w:pPr>
       <w:r>
         <w:rPr/>
-        <w:t>Die (befristete) gastgewerbliche</w:t>
-      </w:r>
-      <w:r>
-        <w:rPr/>
-        <w:t xml:space="preserve"> Betriebsbewilligung </w:t>
+        <w:t xml:space="preserve">Die (befristete) gastgewerbliche Betriebsbewilligung </w:t>
       </w:r>
       <w:r>
         <w:rPr>
@@ -4495,11 +4449,7 @@
       </w:r>
       <w:r>
         <w:rPr/>
-        <w:t xml:space="preserve"> (Bsp. A (öffentlicher Gastgewerbebetrieb mit Alkoholausschank)) gemäss Art.</w:t>
-      </w:r>
-      <w:r>
-        <w:rPr/>
-        <w:t xml:space="preserve"> </w:t>
+        <w:t xml:space="preserve"> (Bsp. A (öffentlicher Gastgewerbebetrieb mit Alkoholausschank)) gemäss Art. </w:t>
       </w:r>
       <w:r>
         <w:rPr>
@@ -4548,15 +4498,7 @@
       </w:pPr>
       <w:r>
         <w:rPr/>
-        <w:t>Nebenbestimmungen: Die gastgewerbliche Betriebsbewilligung wird auf ein bestimmtes Grundstück erteilt und ist rechtzeitig vor Betriebseröffnung auf eine natürliche Perso</w:t>
-      </w:r>
-      <w:r>
-        <w:rPr/>
-        <w:t>n (verantwortliche Person) zu übertr</w:t>
-      </w:r>
-      <w:r>
-        <w:rPr/>
-        <w:t>agen. Die Bauherrschaft hat die Gemeindepolizeibehörde, die Baupolizeibehörde und die Gebäudeversicherung Bern über die Fertigstellung der baulichen Massnahme zu orientieren. Es ist frühzeitig, mindestens ein Monat vor der geplanten Eröffnung, zu einer gemeinsamen Abnahmekontrolle einzuladen.</w:t>
+        <w:t>Nebenbestimmungen: Die gastgewerbliche Betriebsbewilligung wird auf ein bestimmtes Grundstück erteilt und ist rechtzeitig vor Betriebseröffnung auf eine natürliche Person (verantwortliche Person) zu übertragen. Die Bauherrschaft hat die Gemeindepolizeibehörde, die Baupolizeibehörde und die Gebäudeversicherung Bern über die Fertigstellung der baulichen Massnahme zu orientieren. Es ist frühzeitig, mindestens ein Monat vor der geplanten Eröffnung, zu einer gemeinsamen Abnahmekontrolle einzuladen.</w:t>
       </w:r>
     </w:p>
     <w:p>
@@ -4567,15 +4509,7 @@
       </w:pPr>
       <w:r>
         <w:rPr/>
-        <w:t>Ohne Berichte</w:t>
-      </w:r>
-      <w:r>
-        <w:rPr/>
-        <w:t xml:space="preserve"> (Abnahmekontrolle) d</w:t>
-      </w:r>
-      <w:r>
-        <w:rPr/>
-        <w:t>er Gemeindepolizeibehörde und der Gebäudeversicherung Bern wird keine Betriebsbewilligung ausgestellt.</w:t>
+        <w:t>Ohne Berichte (Abnahmekontrolle) der Gemeindepolizeibehörde und der Gebäudeversicherung Bern wird keine Betriebsbewilligung ausgestellt.</w:t>
       </w:r>
     </w:p>
     <w:p>
@@ -4858,18 +4792,7 @@
         <w:t>Bei Begründung von Stockwerkeigentum ist diese Anmerkung auf die jeweiligen Stockwerkeinheiten zu übertragen. Die rechtskräftige Baubewilligung gilt als Rechtsgrundausweis für diese Anmerkung. Dient eine neue Stockwerkeinheit nicht der Wohnnutzung (Bastelräume, Einstellhallenplätze, etc.), ist die Anmerkung nicht zu übertragen.</w:t>
         <w:br/>
         <w:br/>
-        <w:t>Variante Kombination von Erstwohnung und Einliegerwohnung</w:t>
-      </w:r>
-      <w:r>
-        <w:rPr>
-          <w:rStyle w:val="Berschrift2Zchn"/>
-        </w:rPr>
-        <w:t>(en)</w:t>
-      </w:r>
-      <w:r>
-        <w:rPr>
-          <w:rStyle w:val="Berschrift2Zchn"/>
-        </w:rPr>
+        <w:t>Variante Kombination von Erstwohnung und Einliegerwohnung(en)</w:t>
         <w:br/>
         <w:t>Zweitwohnungsrecht</w:t>
         <w:br/>
@@ -4899,19 +4822,7 @@
         <w:rPr>
           <w:rStyle w:val="Berschrift2Zchn"/>
         </w:rPr>
-        <w:t xml:space="preserve"> </w:t>
-      </w:r>
-      <w:r>
-        <w:rPr>
-          <w:rStyle w:val="Berschrift2Zchn"/>
-        </w:rPr>
-        <w:t>wird angewiesen, für die</w:t>
-      </w:r>
-      <w:r>
-        <w:rPr>
-          <w:rStyle w:val="Berschrift2Zchn"/>
-        </w:rPr>
-        <w:t xml:space="preserve"> </w:t>
+        <w:t xml:space="preserve"> wird angewiesen, für die </w:t>
       </w:r>
       <w:r>
         <w:rPr>
@@ -4924,37 +4835,7 @@
         <w:rPr>
           <w:rStyle w:val="Berschrift2Zchn"/>
         </w:rPr>
-        <w:t xml:space="preserve"> </w:t>
-      </w:r>
-      <w:r>
-        <w:rPr>
-          <w:rStyle w:val="Berschrift2Zchn"/>
-        </w:rPr>
-        <w:t>{{ADDRESS}}</w:t>
-      </w:r>
-      <w:r>
-        <w:rPr>
-          <w:rStyle w:val="Berschrift2Zchn"/>
-        </w:rPr>
-        <w:t xml:space="preserve"> </w:t>
-      </w:r>
-      <w:r>
-        <w:rPr>
-          <w:rStyle w:val="Berschrift2Zchn"/>
-        </w:rPr>
-        <w:t xml:space="preserve">auf Gemeinde </w:t>
-      </w:r>
-      <w:r>
-        <w:rPr>
-          <w:rStyle w:val="Berschrift2Zchn"/>
-        </w:rPr>
-        <w:t>{{MUNICIPALITY}}</w:t>
-      </w:r>
-      <w:r>
-        <w:rPr>
-          <w:rStyle w:val="Berschrift2Zchn"/>
-        </w:rPr>
-        <w:t xml:space="preserve"> Gbbl. Nr. </w:t>
+        <w:t xml:space="preserve"> {{ADDRESS}} auf Gemeinde {{MUNICIPALITY}} Gbbl. Nr. </w:t>
       </w:r>
       <w:r>
         <w:rPr>
@@ -4967,13 +4848,7 @@
         <w:rPr>
           <w:rStyle w:val="Berschrift2Zchn"/>
         </w:rPr>
-        <w:t xml:space="preserve"> </w:t>
-      </w:r>
-      <w:r>
-        <w:rPr>
-          <w:rStyle w:val="Berschrift2Zchn"/>
-        </w:rPr>
-        <w:t>die Anmerkung "Erstwohnung oder einer Erstwohnung gleichgestellte Wohnung nach Art. 7 Abs. 1 Bst. a ZWG" gemäss Art. 2 i.V. mit Art. 7 Abs. 4 ZWG als öffentlich-rechtliche Eigentumsbeschränkung einzutragen.</w:t>
+        <w:t xml:space="preserve"> die Anmerkung "Erstwohnung oder einer Erstwohnung gleichgestellte Wohnung nach Art. 7 Abs. 1 Bst. a ZWG" gemäss Art. 2 i.V. mit Art. 7 Abs. 4 ZWG als öffentlich-rechtliche Eigentumsbeschränkung einzutragen.</w:t>
         <w:br/>
         <w:br/>
         <w:t>Bei Begründung von Stockwerkeigentum ist diese Anmerkung auf die jeweiligen Stockwerkeinheiten zu übertragen. Die rechtskräftige Baubewilligung gilt als Rechtsgrundausweis für diese Anmerkung. Dient eine neue Stockwerkeinheit nicht der Wohnnutzung (Bastelräume, Einstellhallenplätze, etc.), ist die Anmerkung nicht zu übertragen.</w:t>
@@ -4992,13 +4867,7 @@
         <w:rPr>
           <w:rStyle w:val="Berschrift2Zchn"/>
         </w:rPr>
-        <w:t xml:space="preserve"> </w:t>
-      </w:r>
-      <w:r>
-        <w:rPr>
-          <w:rStyle w:val="Berschrift2Zchn"/>
-        </w:rPr>
-        <w:t xml:space="preserve">dürfen nur als Erstwohnungen oder als touristisch bewirtschaftete Wohnungen im Sinne von Art. 7 Abs. 1 Bst. b i.V. m. Art. 7 Abs. 2 Bst. a ZWG genutzt werden. Die Baubewilligungsbehörde weist das Grundbuchamt </w:t>
+        <w:t xml:space="preserve"> dürfen nur als Erstwohnungen oder als touristisch bewirtschaftete Wohnungen im Sinne von Art. 7 Abs. 1 Bst. b i.V. m. Art. 7 Abs. 2 Bst. a ZWG genutzt werden. Die Baubewilligungsbehörde weist das Grundbuchamt </w:t>
       </w:r>
       <w:r>
         <w:rPr>
@@ -5161,14 +5030,7 @@
           <w:color w:val="000000"/>
           <w:lang w:eastAsia="de-CH"/>
         </w:rPr>
-        <w:t>Die Wohnung</w:t>
-      </w:r>
-      <w:r>
-        <w:rPr>
-          <w:color w:val="000000"/>
-          <w:lang w:eastAsia="de-CH"/>
-        </w:rPr>
-        <w:t xml:space="preserve">(en) </w:t>
+        <w:t xml:space="preserve">Die Wohnung(en) </w:t>
       </w:r>
       <w:r>
         <w:rPr>
@@ -5465,31 +5327,7 @@
           <w:rFonts w:eastAsia="Arial"/>
           <w:lang w:val="de-DE"/>
         </w:rPr>
-        <w:t xml:space="preserve">Die Wohnungen müssen ausschliesslich und dauernd durch Personen genutzt werden, die in der Gemeinde </w:t>
-      </w:r>
-      <w:r>
-        <w:rPr>
-          <w:rStyle w:val="Berschrift2Zchn"/>
-          <w:rFonts w:eastAsia="Arial"/>
-          <w:lang w:val="de-DE"/>
-        </w:rPr>
-        <w:t>{{MUNICIPALITY}}</w:t>
-      </w:r>
-      <w:r>
-        <w:rPr>
-          <w:rStyle w:val="Berschrift2Zchn"/>
-          <w:rFonts w:eastAsia="Arial"/>
-          <w:lang w:val="de-DE"/>
-        </w:rPr>
-        <w:t xml:space="preserve"> </w:t>
-      </w:r>
-      <w:r>
-        <w:rPr>
-          <w:rStyle w:val="Berschrift2Zchn"/>
-          <w:rFonts w:eastAsia="Arial"/>
-          <w:lang w:val="de-DE"/>
-        </w:rPr>
-        <w:t xml:space="preserve">Wohnsitz haben. Das Grundbuchamt </w:t>
+        <w:t xml:space="preserve">Die Wohnungen müssen ausschliesslich und dauernd durch Personen genutzt werden, die in der Gemeinde {{MUNICIPALITY}} Wohnsitz haben. Das Grundbuchamt </w:t>
       </w:r>
       <w:r>
         <w:rPr>
@@ -5540,15 +5378,7 @@
           <w:rFonts w:eastAsia="Arial"/>
           <w:lang w:val="de-DE"/>
         </w:rPr>
-        <w:t xml:space="preserve"> </w:t>
-      </w:r>
-      <w:r>
-        <w:rPr>
-          <w:rStyle w:val="Berschrift2Zchn"/>
-          <w:rFonts w:eastAsia="Arial"/>
-          <w:lang w:val="de-DE"/>
-        </w:rPr>
-        <w:t>die Anmerkung "Erstwohnung" gemäss Art. 4 i.V. mit Art. 6 ZWV als öffentlichrechtliche Eigentumsbeschränkung einzutragen. Bei Begründung von Stockwerkeigentum ist diese Anmerkung auf die jeweiligen Stockwerkeinheiten zu übertragen. Die rechtskräftige Baubewilligung gilt als Rechtsgrundausweis für diese Anmerkung.</w:t>
+        <w:t xml:space="preserve"> die Anmerkung "Erstwohnung" gemäss Art. 4 i.V. mit Art. 6 ZWV als öffentlichrechtliche Eigentumsbeschränkung einzutragen. Bei Begründung von Stockwerkeigentum ist diese Anmerkung auf die jeweiligen Stockwerkeinheiten zu übertragen. Die rechtskräftige Baubewilligung gilt als Rechtsgrundausweis für diese Anmerkung.</w:t>
         <w:br/>
         <w:br/>
         <w:t>Dient eine neue Stockwerkeinheit nicht der Wohnnutzung (Bastelräume, Einstellhallenplätze, etc.), ist die Anmerkung nicht zu übertragen.</w:t>
@@ -5584,15 +5414,7 @@
           <w:rFonts w:eastAsia="Arial"/>
           <w:lang w:eastAsia="de-CH"/>
         </w:rPr>
-        <w:t xml:space="preserve"> </w:t>
-      </w:r>
-      <w:r>
-        <w:rPr>
-          <w:rStyle w:val="Berschrift2Zchn"/>
-          <w:rFonts w:eastAsia="Arial"/>
-          <w:lang w:eastAsia="de-CH"/>
-        </w:rPr>
-        <w:t xml:space="preserve">wird angewiesen, die Auflagen gemäss Ziffer </w:t>
+        <w:t xml:space="preserve"> wird angewiesen, die Auflagen gemäss Ziffer </w:t>
       </w:r>
       <w:r>
         <w:rPr>
@@ -5710,11 +5532,7 @@
       </w:pPr>
       <w:r>
         <w:rPr/>
-        <w:t>Kosten</w:t>
-      </w:r>
-      <w:r>
-        <w:rPr/>
-        <w:t>(</w:t>
+        <w:t>Kosten(</w:t>
       </w:r>
       <w:r>
         <w:rPr>
@@ -5771,7 +5589,7 @@
                 <w:tab w:val="decimal" w:pos="2694" w:leader="none"/>
                 <w:tab w:val="left" w:pos="5328" w:leader="none"/>
               </w:tabs>
-              <w:overflowPunct w:val="false"/>
+              <w:overflowPunct w:val="true"/>
               <w:spacing w:lineRule="exact" w:line="240" w:before="0" w:after="220"/>
               <w:rPr/>
             </w:pPr>
@@ -5864,7 +5682,7 @@
               <w:tabs>
                 <w:tab w:val="left" w:pos="5328" w:leader="none"/>
               </w:tabs>
-              <w:overflowPunct w:val="false"/>
+              <w:overflowPunct w:val="true"/>
               <w:spacing w:lineRule="exact" w:line="240" w:before="0" w:after="220"/>
               <w:rPr/>
             </w:pPr>
@@ -5886,7 +5704,7 @@
               <w:tabs>
                 <w:tab w:val="left" w:pos="5328" w:leader="none"/>
               </w:tabs>
-              <w:overflowPunct w:val="false"/>
+              <w:overflowPunct w:val="true"/>
               <w:spacing w:lineRule="exact" w:line="240" w:before="0" w:after="220"/>
               <w:jc w:val="right"/>
               <w:rPr/>
@@ -5914,7 +5732,7 @@
                 <w:tab w:val="decimal" w:pos="2694" w:leader="none"/>
                 <w:tab w:val="left" w:pos="5328" w:leader="none"/>
               </w:tabs>
-              <w:overflowPunct w:val="false"/>
+              <w:overflowPunct w:val="true"/>
               <w:spacing w:lineRule="exact" w:line="240" w:before="0" w:after="0"/>
               <w:rPr/>
             </w:pPr>
@@ -5936,7 +5754,7 @@
               <w:tabs>
                 <w:tab w:val="left" w:pos="5328" w:leader="none"/>
               </w:tabs>
-              <w:overflowPunct w:val="false"/>
+              <w:overflowPunct w:val="true"/>
               <w:spacing w:lineRule="exact" w:line="240" w:before="0" w:after="0"/>
               <w:rPr/>
             </w:pPr>
@@ -5958,7 +5776,7 @@
               <w:tabs>
                 <w:tab w:val="left" w:pos="5328" w:leader="none"/>
               </w:tabs>
-              <w:overflowPunct w:val="false"/>
+              <w:overflowPunct w:val="true"/>
               <w:spacing w:lineRule="exact" w:line="240" w:before="0" w:after="0"/>
               <w:jc w:val="right"/>
               <w:rPr/>
@@ -5988,7 +5806,7 @@
                 <w:tab w:val="decimal" w:pos="2694" w:leader="none"/>
                 <w:tab w:val="left" w:pos="5328" w:leader="none"/>
               </w:tabs>
-              <w:overflowPunct w:val="false"/>
+              <w:overflowPunct w:val="true"/>
               <w:spacing w:lineRule="exact" w:line="240" w:before="0" w:after="0"/>
               <w:rPr/>
             </w:pPr>
@@ -6010,7 +5828,7 @@
               <w:tabs>
                 <w:tab w:val="left" w:pos="5328" w:leader="none"/>
               </w:tabs>
-              <w:overflowPunct w:val="false"/>
+              <w:overflowPunct w:val="true"/>
               <w:spacing w:lineRule="exact" w:line="240" w:before="0" w:after="0"/>
               <w:rPr/>
             </w:pPr>
@@ -6032,7 +5850,7 @@
               <w:tabs>
                 <w:tab w:val="left" w:pos="5328" w:leader="none"/>
               </w:tabs>
-              <w:overflowPunct w:val="false"/>
+              <w:overflowPunct w:val="true"/>
               <w:spacing w:lineRule="exact" w:line="240" w:before="0" w:after="0"/>
               <w:jc w:val="right"/>
               <w:rPr/>
@@ -6062,7 +5880,7 @@
                 <w:tab w:val="decimal" w:pos="2694" w:leader="none"/>
                 <w:tab w:val="left" w:pos="5328" w:leader="none"/>
               </w:tabs>
-              <w:overflowPunct w:val="false"/>
+              <w:overflowPunct w:val="true"/>
               <w:spacing w:lineRule="exact" w:line="240" w:before="0" w:after="0"/>
               <w:rPr/>
             </w:pPr>
@@ -6084,7 +5902,7 @@
               <w:tabs>
                 <w:tab w:val="left" w:pos="5328" w:leader="none"/>
               </w:tabs>
-              <w:overflowPunct w:val="false"/>
+              <w:overflowPunct w:val="true"/>
               <w:spacing w:lineRule="exact" w:line="240" w:before="0" w:after="0"/>
               <w:rPr/>
             </w:pPr>
@@ -6106,7 +5924,7 @@
               <w:tabs>
                 <w:tab w:val="left" w:pos="5328" w:leader="none"/>
               </w:tabs>
-              <w:overflowPunct w:val="false"/>
+              <w:overflowPunct w:val="true"/>
               <w:spacing w:lineRule="exact" w:line="240" w:before="0" w:after="0"/>
               <w:jc w:val="right"/>
               <w:rPr/>
@@ -6136,7 +5954,7 @@
                 <w:tab w:val="decimal" w:pos="2694" w:leader="none"/>
                 <w:tab w:val="left" w:pos="5328" w:leader="none"/>
               </w:tabs>
-              <w:overflowPunct w:val="false"/>
+              <w:overflowPunct w:val="true"/>
               <w:spacing w:lineRule="exact" w:line="240" w:before="0" w:after="0"/>
               <w:rPr/>
             </w:pPr>
@@ -6158,7 +5976,7 @@
               <w:tabs>
                 <w:tab w:val="left" w:pos="5328" w:leader="none"/>
               </w:tabs>
-              <w:overflowPunct w:val="false"/>
+              <w:overflowPunct w:val="true"/>
               <w:spacing w:lineRule="exact" w:line="240" w:before="0" w:after="0"/>
               <w:rPr/>
             </w:pPr>
@@ -6180,7 +5998,7 @@
               <w:tabs>
                 <w:tab w:val="left" w:pos="5328" w:leader="none"/>
               </w:tabs>
-              <w:overflowPunct w:val="false"/>
+              <w:overflowPunct w:val="true"/>
               <w:spacing w:lineRule="exact" w:line="240" w:before="0" w:after="0"/>
               <w:jc w:val="right"/>
               <w:rPr/>
@@ -6210,7 +6028,7 @@
                 <w:tab w:val="decimal" w:pos="2694" w:leader="none"/>
                 <w:tab w:val="left" w:pos="5328" w:leader="none"/>
               </w:tabs>
-              <w:overflowPunct w:val="false"/>
+              <w:overflowPunct w:val="true"/>
               <w:spacing w:lineRule="exact" w:line="240" w:before="0" w:after="0"/>
               <w:rPr/>
             </w:pPr>
@@ -6232,7 +6050,7 @@
               <w:tabs>
                 <w:tab w:val="left" w:pos="5328" w:leader="none"/>
               </w:tabs>
-              <w:overflowPunct w:val="false"/>
+              <w:overflowPunct w:val="true"/>
               <w:spacing w:lineRule="exact" w:line="240" w:before="0" w:after="0"/>
               <w:rPr/>
             </w:pPr>
@@ -6254,7 +6072,7 @@
               <w:tabs>
                 <w:tab w:val="left" w:pos="5328" w:leader="none"/>
               </w:tabs>
-              <w:overflowPunct w:val="false"/>
+              <w:overflowPunct w:val="true"/>
               <w:spacing w:lineRule="exact" w:line="240" w:before="0" w:after="0"/>
               <w:jc w:val="right"/>
               <w:rPr/>
@@ -6284,7 +6102,7 @@
                 <w:tab w:val="decimal" w:pos="2694" w:leader="none"/>
                 <w:tab w:val="left" w:pos="5328" w:leader="none"/>
               </w:tabs>
-              <w:overflowPunct w:val="false"/>
+              <w:overflowPunct w:val="true"/>
               <w:spacing w:lineRule="exact" w:line="240" w:before="0" w:after="0"/>
               <w:rPr/>
             </w:pPr>
@@ -6306,7 +6124,7 @@
               <w:tabs>
                 <w:tab w:val="left" w:pos="5328" w:leader="none"/>
               </w:tabs>
-              <w:overflowPunct w:val="false"/>
+              <w:overflowPunct w:val="true"/>
               <w:spacing w:lineRule="exact" w:line="240" w:before="0" w:after="0"/>
               <w:rPr/>
             </w:pPr>
@@ -6328,7 +6146,7 @@
               <w:tabs>
                 <w:tab w:val="left" w:pos="5328" w:leader="none"/>
               </w:tabs>
-              <w:overflowPunct w:val="false"/>
+              <w:overflowPunct w:val="true"/>
               <w:spacing w:lineRule="exact" w:line="240" w:before="0" w:after="0"/>
               <w:jc w:val="right"/>
               <w:rPr/>
@@ -6358,7 +6176,7 @@
                 <w:tab w:val="decimal" w:pos="2694" w:leader="none"/>
                 <w:tab w:val="left" w:pos="5328" w:leader="none"/>
               </w:tabs>
-              <w:overflowPunct w:val="false"/>
+              <w:overflowPunct w:val="true"/>
               <w:spacing w:lineRule="exact" w:line="240" w:before="0" w:after="0"/>
               <w:rPr/>
             </w:pPr>
@@ -6380,7 +6198,7 @@
               <w:tabs>
                 <w:tab w:val="left" w:pos="5328" w:leader="none"/>
               </w:tabs>
-              <w:overflowPunct w:val="false"/>
+              <w:overflowPunct w:val="true"/>
               <w:spacing w:lineRule="exact" w:line="240" w:before="0" w:after="0"/>
               <w:rPr/>
             </w:pPr>
@@ -6402,7 +6220,7 @@
               <w:tabs>
                 <w:tab w:val="left" w:pos="5328" w:leader="none"/>
               </w:tabs>
-              <w:overflowPunct w:val="false"/>
+              <w:overflowPunct w:val="true"/>
               <w:spacing w:lineRule="exact" w:line="240" w:before="0" w:after="0"/>
               <w:jc w:val="right"/>
               <w:rPr/>
@@ -6432,7 +6250,7 @@
                 <w:tab w:val="decimal" w:pos="2694" w:leader="none"/>
                 <w:tab w:val="left" w:pos="5328" w:leader="none"/>
               </w:tabs>
-              <w:overflowPunct w:val="false"/>
+              <w:overflowPunct w:val="true"/>
               <w:spacing w:lineRule="exact" w:line="240" w:before="0" w:after="0"/>
               <w:rPr/>
             </w:pPr>
@@ -6454,7 +6272,7 @@
               <w:tabs>
                 <w:tab w:val="left" w:pos="5328" w:leader="none"/>
               </w:tabs>
-              <w:overflowPunct w:val="false"/>
+              <w:overflowPunct w:val="true"/>
               <w:spacing w:lineRule="exact" w:line="240" w:before="0" w:after="0"/>
               <w:rPr/>
             </w:pPr>
@@ -6476,7 +6294,7 @@
               <w:tabs>
                 <w:tab w:val="left" w:pos="5328" w:leader="none"/>
               </w:tabs>
-              <w:overflowPunct w:val="false"/>
+              <w:overflowPunct w:val="true"/>
               <w:spacing w:lineRule="exact" w:line="240" w:before="0" w:after="0"/>
               <w:jc w:val="right"/>
               <w:rPr/>
@@ -6506,7 +6324,7 @@
                 <w:tab w:val="decimal" w:pos="2694" w:leader="none"/>
                 <w:tab w:val="left" w:pos="5328" w:leader="none"/>
               </w:tabs>
-              <w:overflowPunct w:val="false"/>
+              <w:overflowPunct w:val="true"/>
               <w:spacing w:lineRule="exact" w:line="240" w:before="0" w:after="0"/>
               <w:rPr/>
             </w:pPr>
@@ -6528,7 +6346,7 @@
               <w:tabs>
                 <w:tab w:val="left" w:pos="5328" w:leader="none"/>
               </w:tabs>
-              <w:overflowPunct w:val="false"/>
+              <w:overflowPunct w:val="true"/>
               <w:spacing w:lineRule="exact" w:line="240" w:before="0" w:after="0"/>
               <w:rPr/>
             </w:pPr>
@@ -6550,7 +6368,7 @@
               <w:tabs>
                 <w:tab w:val="left" w:pos="5328" w:leader="none"/>
               </w:tabs>
-              <w:overflowPunct w:val="false"/>
+              <w:overflowPunct w:val="true"/>
               <w:spacing w:lineRule="exact" w:line="240" w:before="0" w:after="0"/>
               <w:jc w:val="right"/>
               <w:rPr/>
@@ -6580,7 +6398,7 @@
                 <w:tab w:val="decimal" w:pos="2694" w:leader="none"/>
                 <w:tab w:val="left" w:pos="5328" w:leader="none"/>
               </w:tabs>
-              <w:overflowPunct w:val="false"/>
+              <w:overflowPunct w:val="true"/>
               <w:spacing w:lineRule="exact" w:line="240" w:before="0" w:after="0"/>
               <w:rPr/>
             </w:pPr>
@@ -6602,7 +6420,7 @@
               <w:tabs>
                 <w:tab w:val="left" w:pos="5328" w:leader="none"/>
               </w:tabs>
-              <w:overflowPunct w:val="false"/>
+              <w:overflowPunct w:val="true"/>
               <w:spacing w:lineRule="exact" w:line="240" w:before="0" w:after="0"/>
               <w:rPr/>
             </w:pPr>
@@ -6624,7 +6442,7 @@
               <w:tabs>
                 <w:tab w:val="left" w:pos="5328" w:leader="none"/>
               </w:tabs>
-              <w:overflowPunct w:val="false"/>
+              <w:overflowPunct w:val="true"/>
               <w:spacing w:lineRule="exact" w:line="240" w:before="0" w:after="0"/>
               <w:jc w:val="right"/>
               <w:rPr/>
@@ -6654,7 +6472,7 @@
                 <w:tab w:val="decimal" w:pos="2694" w:leader="none"/>
                 <w:tab w:val="left" w:pos="5328" w:leader="none"/>
               </w:tabs>
-              <w:overflowPunct w:val="false"/>
+              <w:overflowPunct w:val="true"/>
               <w:spacing w:lineRule="exact" w:line="240" w:before="0" w:after="0"/>
               <w:rPr/>
             </w:pPr>
@@ -6676,7 +6494,7 @@
               <w:tabs>
                 <w:tab w:val="left" w:pos="5328" w:leader="none"/>
               </w:tabs>
-              <w:overflowPunct w:val="false"/>
+              <w:overflowPunct w:val="true"/>
               <w:spacing w:lineRule="exact" w:line="240" w:before="0" w:after="0"/>
               <w:rPr/>
             </w:pPr>
@@ -6698,7 +6516,7 @@
               <w:tabs>
                 <w:tab w:val="left" w:pos="5328" w:leader="none"/>
               </w:tabs>
-              <w:overflowPunct w:val="false"/>
+              <w:overflowPunct w:val="true"/>
               <w:spacing w:lineRule="exact" w:line="240" w:before="0" w:after="0"/>
               <w:jc w:val="right"/>
               <w:rPr/>
@@ -6728,7 +6546,7 @@
                 <w:tab w:val="decimal" w:pos="2694" w:leader="none"/>
                 <w:tab w:val="left" w:pos="5328" w:leader="none"/>
               </w:tabs>
-              <w:overflowPunct w:val="false"/>
+              <w:overflowPunct w:val="true"/>
               <w:spacing w:lineRule="exact" w:line="240" w:before="0" w:after="0"/>
               <w:rPr/>
             </w:pPr>
@@ -6750,7 +6568,7 @@
               <w:tabs>
                 <w:tab w:val="left" w:pos="5328" w:leader="none"/>
               </w:tabs>
-              <w:overflowPunct w:val="false"/>
+              <w:overflowPunct w:val="true"/>
               <w:spacing w:lineRule="exact" w:line="240" w:before="0" w:after="0"/>
               <w:rPr/>
             </w:pPr>
@@ -6772,7 +6590,7 @@
               <w:tabs>
                 <w:tab w:val="left" w:pos="5328" w:leader="none"/>
               </w:tabs>
-              <w:overflowPunct w:val="false"/>
+              <w:overflowPunct w:val="true"/>
               <w:spacing w:lineRule="exact" w:line="240" w:before="0" w:after="0"/>
               <w:jc w:val="right"/>
               <w:rPr/>
@@ -6802,7 +6620,7 @@
                 <w:tab w:val="decimal" w:pos="2694" w:leader="none"/>
                 <w:tab w:val="left" w:pos="5328" w:leader="none"/>
               </w:tabs>
-              <w:overflowPunct w:val="false"/>
+              <w:overflowPunct w:val="true"/>
               <w:spacing w:lineRule="exact" w:line="240" w:before="0" w:after="0"/>
               <w:rPr/>
             </w:pPr>
@@ -6824,7 +6642,7 @@
               <w:tabs>
                 <w:tab w:val="left" w:pos="5328" w:leader="none"/>
               </w:tabs>
-              <w:overflowPunct w:val="false"/>
+              <w:overflowPunct w:val="true"/>
               <w:spacing w:lineRule="exact" w:line="240" w:before="0" w:after="0"/>
               <w:rPr/>
             </w:pPr>
@@ -6846,7 +6664,7 @@
               <w:tabs>
                 <w:tab w:val="left" w:pos="5328" w:leader="none"/>
               </w:tabs>
-              <w:overflowPunct w:val="false"/>
+              <w:overflowPunct w:val="true"/>
               <w:spacing w:lineRule="exact" w:line="240" w:before="0" w:after="0"/>
               <w:jc w:val="right"/>
               <w:rPr/>
@@ -6876,7 +6694,7 @@
                 <w:tab w:val="decimal" w:pos="2694" w:leader="none"/>
                 <w:tab w:val="left" w:pos="5328" w:leader="none"/>
               </w:tabs>
-              <w:overflowPunct w:val="false"/>
+              <w:overflowPunct w:val="true"/>
               <w:spacing w:lineRule="exact" w:line="240" w:before="0" w:after="0"/>
               <w:rPr/>
             </w:pPr>
@@ -6898,7 +6716,7 @@
               <w:tabs>
                 <w:tab w:val="left" w:pos="5328" w:leader="none"/>
               </w:tabs>
-              <w:overflowPunct w:val="false"/>
+              <w:overflowPunct w:val="true"/>
               <w:spacing w:lineRule="exact" w:line="240" w:before="0" w:after="0"/>
               <w:rPr/>
             </w:pPr>
@@ -6920,7 +6738,7 @@
               <w:tabs>
                 <w:tab w:val="left" w:pos="5328" w:leader="none"/>
               </w:tabs>
-              <w:overflowPunct w:val="false"/>
+              <w:overflowPunct w:val="true"/>
               <w:spacing w:lineRule="exact" w:line="240" w:before="0" w:after="0"/>
               <w:jc w:val="right"/>
               <w:rPr/>
@@ -6950,7 +6768,7 @@
                 <w:tab w:val="decimal" w:pos="2694" w:leader="none"/>
                 <w:tab w:val="left" w:pos="5328" w:leader="none"/>
               </w:tabs>
-              <w:overflowPunct w:val="false"/>
+              <w:overflowPunct w:val="true"/>
               <w:spacing w:lineRule="exact" w:line="240" w:before="0" w:after="0"/>
               <w:rPr/>
             </w:pPr>
@@ -6972,7 +6790,7 @@
               <w:tabs>
                 <w:tab w:val="left" w:pos="5328" w:leader="none"/>
               </w:tabs>
-              <w:overflowPunct w:val="false"/>
+              <w:overflowPunct w:val="true"/>
               <w:spacing w:lineRule="exact" w:line="240" w:before="0" w:after="0"/>
               <w:rPr/>
             </w:pPr>
@@ -6994,7 +6812,7 @@
               <w:tabs>
                 <w:tab w:val="left" w:pos="5328" w:leader="none"/>
               </w:tabs>
-              <w:overflowPunct w:val="false"/>
+              <w:overflowPunct w:val="true"/>
               <w:spacing w:lineRule="exact" w:line="240" w:before="0" w:after="0"/>
               <w:jc w:val="right"/>
               <w:rPr/>
@@ -7024,7 +6842,7 @@
                 <w:tab w:val="decimal" w:pos="2694" w:leader="none"/>
                 <w:tab w:val="left" w:pos="5328" w:leader="none"/>
               </w:tabs>
-              <w:overflowPunct w:val="false"/>
+              <w:overflowPunct w:val="true"/>
               <w:spacing w:lineRule="exact" w:line="240" w:before="0" w:after="0"/>
               <w:rPr/>
             </w:pPr>
@@ -7046,7 +6864,7 @@
               <w:tabs>
                 <w:tab w:val="left" w:pos="5328" w:leader="none"/>
               </w:tabs>
-              <w:overflowPunct w:val="false"/>
+              <w:overflowPunct w:val="true"/>
               <w:spacing w:lineRule="exact" w:line="240" w:before="0" w:after="0"/>
               <w:rPr/>
             </w:pPr>
@@ -7068,7 +6886,7 @@
               <w:tabs>
                 <w:tab w:val="left" w:pos="5328" w:leader="none"/>
               </w:tabs>
-              <w:overflowPunct w:val="false"/>
+              <w:overflowPunct w:val="true"/>
               <w:spacing w:lineRule="exact" w:line="240" w:before="0" w:after="0"/>
               <w:jc w:val="right"/>
               <w:rPr/>
@@ -7098,7 +6916,7 @@
                 <w:tab w:val="decimal" w:pos="2694" w:leader="none"/>
                 <w:tab w:val="left" w:pos="5328" w:leader="none"/>
               </w:tabs>
-              <w:overflowPunct w:val="false"/>
+              <w:overflowPunct w:val="true"/>
               <w:spacing w:lineRule="exact" w:line="240" w:before="0" w:after="0"/>
               <w:rPr/>
             </w:pPr>
@@ -7120,7 +6938,7 @@
               <w:tabs>
                 <w:tab w:val="left" w:pos="5328" w:leader="none"/>
               </w:tabs>
-              <w:overflowPunct w:val="false"/>
+              <w:overflowPunct w:val="true"/>
               <w:spacing w:lineRule="exact" w:line="240" w:before="0" w:after="0"/>
               <w:rPr/>
             </w:pPr>
@@ -7142,7 +6960,7 @@
               <w:tabs>
                 <w:tab w:val="left" w:pos="5328" w:leader="none"/>
               </w:tabs>
-              <w:overflowPunct w:val="false"/>
+              <w:overflowPunct w:val="true"/>
               <w:spacing w:lineRule="exact" w:line="240" w:before="0" w:after="0"/>
               <w:jc w:val="right"/>
               <w:rPr/>
@@ -7172,7 +6990,7 @@
                 <w:tab w:val="decimal" w:pos="2694" w:leader="none"/>
                 <w:tab w:val="left" w:pos="5328" w:leader="none"/>
               </w:tabs>
-              <w:overflowPunct w:val="false"/>
+              <w:overflowPunct w:val="true"/>
               <w:spacing w:lineRule="exact" w:line="240" w:before="0" w:after="0"/>
               <w:rPr/>
             </w:pPr>
@@ -7194,7 +7012,7 @@
               <w:tabs>
                 <w:tab w:val="left" w:pos="5328" w:leader="none"/>
               </w:tabs>
-              <w:overflowPunct w:val="false"/>
+              <w:overflowPunct w:val="true"/>
               <w:spacing w:lineRule="exact" w:line="240" w:before="0" w:after="0"/>
               <w:rPr/>
             </w:pPr>
@@ -7216,7 +7034,7 @@
               <w:tabs>
                 <w:tab w:val="left" w:pos="5328" w:leader="none"/>
               </w:tabs>
-              <w:overflowPunct w:val="false"/>
+              <w:overflowPunct w:val="true"/>
               <w:spacing w:lineRule="exact" w:line="240" w:before="0" w:after="0"/>
               <w:jc w:val="right"/>
               <w:rPr/>
@@ -7246,7 +7064,7 @@
                 <w:tab w:val="decimal" w:pos="2694" w:leader="none"/>
                 <w:tab w:val="left" w:pos="5328" w:leader="none"/>
               </w:tabs>
-              <w:overflowPunct w:val="false"/>
+              <w:overflowPunct w:val="true"/>
               <w:spacing w:lineRule="exact" w:line="240" w:before="0" w:after="0"/>
               <w:rPr/>
             </w:pPr>
@@ -7268,7 +7086,7 @@
               <w:tabs>
                 <w:tab w:val="left" w:pos="5328" w:leader="none"/>
               </w:tabs>
-              <w:overflowPunct w:val="false"/>
+              <w:overflowPunct w:val="true"/>
               <w:spacing w:lineRule="exact" w:line="240" w:before="0" w:after="0"/>
               <w:rPr/>
             </w:pPr>
@@ -7290,7 +7108,7 @@
               <w:tabs>
                 <w:tab w:val="left" w:pos="5328" w:leader="none"/>
               </w:tabs>
-              <w:overflowPunct w:val="false"/>
+              <w:overflowPunct w:val="true"/>
               <w:spacing w:lineRule="exact" w:line="240" w:before="0" w:after="0"/>
               <w:jc w:val="right"/>
               <w:rPr/>
@@ -7320,7 +7138,7 @@
                 <w:tab w:val="decimal" w:pos="2694" w:leader="none"/>
                 <w:tab w:val="left" w:pos="5328" w:leader="none"/>
               </w:tabs>
-              <w:overflowPunct w:val="false"/>
+              <w:overflowPunct w:val="true"/>
               <w:spacing w:lineRule="exact" w:line="240" w:before="0" w:after="0"/>
               <w:rPr/>
             </w:pPr>
@@ -7341,7 +7159,7 @@
               <w:tabs>
                 <w:tab w:val="left" w:pos="5328" w:leader="none"/>
               </w:tabs>
-              <w:overflowPunct w:val="false"/>
+              <w:overflowPunct w:val="true"/>
               <w:spacing w:lineRule="exact" w:line="240" w:before="0" w:after="0"/>
               <w:rPr/>
             </w:pPr>
@@ -7362,7 +7180,7 @@
               <w:tabs>
                 <w:tab w:val="left" w:pos="5328" w:leader="none"/>
               </w:tabs>
-              <w:overflowPunct w:val="false"/>
+              <w:overflowPunct w:val="true"/>
               <w:spacing w:lineRule="exact" w:line="240" w:before="0" w:after="0"/>
               <w:jc w:val="right"/>
               <w:rPr/>
@@ -7389,7 +7207,7 @@
                 <w:tab w:val="decimal" w:pos="2694" w:leader="none"/>
                 <w:tab w:val="left" w:pos="5328" w:leader="none"/>
               </w:tabs>
-              <w:overflowPunct w:val="false"/>
+              <w:overflowPunct w:val="true"/>
               <w:spacing w:lineRule="exact" w:line="240" w:before="0" w:after="0"/>
               <w:rPr>
                 <w:b/>
@@ -7422,7 +7240,7 @@
               <w:tabs>
                 <w:tab w:val="left" w:pos="5328" w:leader="none"/>
               </w:tabs>
-              <w:overflowPunct w:val="false"/>
+              <w:overflowPunct w:val="true"/>
               <w:spacing w:lineRule="exact" w:line="240" w:before="0" w:after="0"/>
               <w:rPr>
                 <w:b/>
@@ -7455,7 +7273,7 @@
               <w:tabs>
                 <w:tab w:val="left" w:pos="5328" w:leader="none"/>
               </w:tabs>
-              <w:overflowPunct w:val="false"/>
+              <w:overflowPunct w:val="true"/>
               <w:spacing w:lineRule="exact" w:line="240" w:before="0" w:after="0"/>
               <w:jc w:val="right"/>
               <w:rPr>
@@ -7578,19 +7396,7 @@
         <w:rPr>
           <w:highlight w:val="green"/>
         </w:rPr>
-        <w:t xml:space="preserve">Bet_5_Firma, Bet_5_Vorname Bet_5_Name, Bet_5_Strasse, </w:t>
-      </w:r>
-      <w:r>
-        <w:rPr>
-          <w:highlight w:val="green"/>
-        </w:rPr>
-        <w:t>B</w:t>
-      </w:r>
-      <w:r>
-        <w:rPr>
-          <w:highlight w:val="green"/>
-        </w:rPr>
-        <w:t>et_5_Plz Bet_5_Ort</w:t>
+        <w:t>Bet_5_Firma, Bet_5_Vorname Bet_5_Name, Bet_5_Strasse, Bet_5_Plz Bet_5_Ort</w:t>
       </w:r>
     </w:p>
     <w:p>
@@ -7718,11 +7524,7 @@
       </w:pPr>
       <w:r>
         <w:rPr/>
-        <w:t xml:space="preserve">{{VERTRETER_NAME_ADDRESS}} (inkl. </w:t>
-      </w:r>
-      <w:r>
-        <w:rPr/>
-        <w:t>abgestempelten Pläne; Kopie der Amts- und Fachberichte; Merkblätter sowie Selbstdeklaration 1 und 2)</w:t>
+        <w:t>{{VERTRETER_NAME_ADDRESS}} (inkl. abgestempelten Pläne; Kopie der Amts- und Fachberichte; Merkblätter sowie Selbstdeklaration 1 und 2)</w:t>
       </w:r>
     </w:p>
     <w:p>
@@ -7778,19 +7580,7 @@
         <w:rPr>
           <w:highlight w:val="green"/>
         </w:rPr>
-        <w:t xml:space="preserve">Bet_3_Firma, Bet_3_Vorname </w:t>
-      </w:r>
-      <w:r>
-        <w:rPr>
-          <w:highlight w:val="green"/>
-        </w:rPr>
-        <w:t>B</w:t>
-      </w:r>
-      <w:r>
-        <w:rPr>
-          <w:highlight w:val="green"/>
-        </w:rPr>
-        <w:t xml:space="preserve">et_3_Name, Bet_3_Strasse, Bet_3_Plz Bet_3_Ort </w:t>
+        <w:t xml:space="preserve">Bet_3_Firma, Bet_3_Vorname Bet_3_Name, Bet_3_Strasse, Bet_3_Plz Bet_3_Ort </w:t>
       </w:r>
     </w:p>
     <w:p>
@@ -7806,19 +7596,7 @@
         <w:rPr>
           <w:highlight w:val="green"/>
         </w:rPr>
-        <w:t>Bet_4_Firma, Bet_4_Vorname Bet_4_Name, Bet_4_Strasse, Bet_4_Plz </w:t>
-      </w:r>
-      <w:r>
-        <w:rPr>
-          <w:highlight w:val="green"/>
-        </w:rPr>
-        <w:t>B</w:t>
-      </w:r>
-      <w:r>
-        <w:rPr>
-          <w:highlight w:val="green"/>
-        </w:rPr>
-        <w:t xml:space="preserve">et_4_Ort </w:t>
+        <w:t xml:space="preserve">Bet_4_Firma, Bet_4_Vorname Bet_4_Name, Bet_4_Strasse, Bet_4_Plz Bet_4_Ort </w:t>
       </w:r>
     </w:p>
     <w:p>
@@ -7958,11 +7736,7 @@
       </w:r>
       <w:r>
         <w:rPr/>
-        <w:t xml:space="preserve"> </w:t>
-      </w:r>
-      <w:r>
-        <w:rPr/>
-        <w:t>(Kopie des Situationsplanes)</w:t>
+        <w:t xml:space="preserve"> (Kopie des Situationsplanes)</w:t>
       </w:r>
     </w:p>
     <w:p>
@@ -7976,11 +7750,7 @@
       </w:pPr>
       <w:r>
         <w:rPr/>
-        <w:t>{</w:t>
-      </w:r>
-      <w:r>
-        <w:rPr/>
-        <w:t>{FACHSTELLEN_KANTONAL}}</w:t>
+        <w:t>{{FACHSTELLEN_KANTONAL}}</w:t>
       </w:r>
     </w:p>
     <w:p>
@@ -8154,7 +7924,7 @@
           <w:tab w:val="left" w:pos="2448" w:leader="none"/>
           <w:tab w:val="left" w:pos="5328" w:leader="none"/>
         </w:tabs>
-        <w:overflowPunct w:val="false"/>
+        <w:overflowPunct w:val="true"/>
         <w:textAlignment w:val="baseline"/>
         <w:rPr/>
       </w:pPr>
@@ -8656,7 +8426,7 @@
           <w:tab w:val="left" w:pos="2448" w:leader="none"/>
           <w:tab w:val="left" w:pos="5328" w:leader="none"/>
         </w:tabs>
-        <w:overflowPunct w:val="false"/>
+        <w:overflowPunct w:val="true"/>
         <w:spacing w:before="0" w:after="220"/>
         <w:textAlignment w:val="baseline"/>
         <w:rPr/>
@@ -8712,7 +8482,7 @@
         <w:pStyle w:val="Normal"/>
         <w:widowControl/>
         <w:suppressAutoHyphens w:val="false"/>
-        <w:overflowPunct w:val="false"/>
+        <w:overflowPunct w:val="true"/>
         <w:bidi w:val="0"/>
         <w:spacing w:lineRule="atLeast" w:line="280" w:before="0" w:after="220"/>
         <w:jc w:val="left"/>
@@ -8742,7 +8512,7 @@
         <w:pStyle w:val="Normal"/>
         <w:widowControl/>
         <w:suppressAutoHyphens w:val="false"/>
-        <w:overflowPunct w:val="false"/>
+        <w:overflowPunct w:val="true"/>
         <w:bidi w:val="0"/>
         <w:spacing w:lineRule="atLeast" w:line="280" w:before="0" w:after="220"/>
         <w:jc w:val="left"/>
@@ -8772,7 +8542,7 @@
         <w:pStyle w:val="Normal"/>
         <w:widowControl/>
         <w:suppressAutoHyphens w:val="false"/>
-        <w:overflowPunct w:val="false"/>
+        <w:overflowPunct w:val="true"/>
         <w:bidi w:val="0"/>
         <w:spacing w:lineRule="atLeast" w:line="280" w:before="0" w:after="220"/>
         <w:jc w:val="left"/>
@@ -8802,7 +8572,7 @@
         <w:pStyle w:val="Normal"/>
         <w:widowControl/>
         <w:suppressAutoHyphens w:val="false"/>
-        <w:overflowPunct w:val="false"/>
+        <w:overflowPunct w:val="true"/>
         <w:bidi w:val="0"/>
         <w:spacing w:lineRule="atLeast" w:line="280" w:before="0" w:after="220"/>
         <w:jc w:val="left"/>
@@ -8832,7 +8602,37 @@
         <w:pStyle w:val="Normal"/>
         <w:widowControl/>
         <w:suppressAutoHyphens w:val="false"/>
-        <w:overflowPunct w:val="false"/>
+        <w:overflowPunct w:val="true"/>
+        <w:bidi w:val="0"/>
+        <w:spacing w:lineRule="atLeast" w:line="280" w:before="0" w:after="220"/>
+        <w:jc w:val="left"/>
+        <w:rPr/>
+      </w:pPr>
+      <w:r>
+        <w:rPr/>
+      </w:r>
+    </w:p>
+    <w:p>
+      <w:pPr>
+        <w:sectPr>
+          <w:footnotePr>
+            <w:numFmt w:val="decimal"/>
+          </w:footnotePr>
+          <w:type w:val="continuous"/>
+          <w:pgSz w:w="11906" w:h="16838"/>
+          <w:pgMar w:left="1588" w:right="851" w:header="397" w:top="1418" w:footer="0" w:bottom="851" w:gutter="0"/>
+          <w:formProt w:val="false"/>
+          <w:textDirection w:val="lrTb"/>
+          <w:docGrid w:type="default" w:linePitch="312" w:charSpace="0"/>
+        </w:sectPr>
+      </w:pPr>
+    </w:p>
+    <w:p>
+      <w:pPr>
+        <w:pStyle w:val="Normal"/>
+        <w:widowControl/>
+        <w:suppressAutoHyphens w:val="false"/>
+        <w:overflowPunct w:val="true"/>
         <w:bidi w:val="0"/>
         <w:spacing w:lineRule="atLeast" w:line="280" w:before="0" w:after="220"/>
         <w:jc w:val="left"/>
@@ -10977,7 +10777,7 @@
     <w:pPr>
       <w:widowControl/>
       <w:suppressAutoHyphens w:val="false"/>
-      <w:overflowPunct w:val="false"/>
+      <w:overflowPunct w:val="true"/>
       <w:bidi w:val="0"/>
       <w:spacing w:lineRule="atLeast" w:line="280" w:before="0" w:after="220"/>
       <w:jc w:val="left"/>
@@ -11996,6 +11796,92 @@
       <w:color w:val="auto"/>
     </w:rPr>
   </w:style>
+  <w:style w:type="character" w:styleId="ListLabel81">
+    <w:name w:val="ListLabel 81"/>
+    <w:qFormat/>
+    <w:rPr>
+      <w:b/>
+      <w:color w:val="auto"/>
+    </w:rPr>
+  </w:style>
+  <w:style w:type="character" w:styleId="ListLabel82">
+    <w:name w:val="ListLabel 82"/>
+    <w:qFormat/>
+    <w:rPr>
+      <w:rFonts w:cs="Arial"/>
+    </w:rPr>
+  </w:style>
+  <w:style w:type="character" w:styleId="ListLabel83">
+    <w:name w:val="ListLabel 83"/>
+    <w:qFormat/>
+    <w:rPr>
+      <w:rFonts w:cs="Courier New"/>
+    </w:rPr>
+  </w:style>
+  <w:style w:type="character" w:styleId="ListLabel84">
+    <w:name w:val="ListLabel 84"/>
+    <w:qFormat/>
+    <w:rPr>
+      <w:rFonts w:cs="Wingdings"/>
+    </w:rPr>
+  </w:style>
+  <w:style w:type="character" w:styleId="ListLabel85">
+    <w:name w:val="ListLabel 85"/>
+    <w:qFormat/>
+    <w:rPr>
+      <w:rFonts w:cs="Symbol"/>
+    </w:rPr>
+  </w:style>
+  <w:style w:type="character" w:styleId="ListLabel86">
+    <w:name w:val="ListLabel 86"/>
+    <w:qFormat/>
+    <w:rPr>
+      <w:rFonts w:cs="Courier New"/>
+    </w:rPr>
+  </w:style>
+  <w:style w:type="character" w:styleId="ListLabel87">
+    <w:name w:val="ListLabel 87"/>
+    <w:qFormat/>
+    <w:rPr>
+      <w:rFonts w:cs="Wingdings"/>
+    </w:rPr>
+  </w:style>
+  <w:style w:type="character" w:styleId="ListLabel88">
+    <w:name w:val="ListLabel 88"/>
+    <w:qFormat/>
+    <w:rPr>
+      <w:rFonts w:cs="Symbol"/>
+    </w:rPr>
+  </w:style>
+  <w:style w:type="character" w:styleId="ListLabel89">
+    <w:name w:val="ListLabel 89"/>
+    <w:qFormat/>
+    <w:rPr>
+      <w:rFonts w:cs="Courier New"/>
+    </w:rPr>
+  </w:style>
+  <w:style w:type="character" w:styleId="ListLabel90">
+    <w:name w:val="ListLabel 90"/>
+    <w:qFormat/>
+    <w:rPr>
+      <w:rFonts w:cs="Wingdings"/>
+    </w:rPr>
+  </w:style>
+  <w:style w:type="character" w:styleId="ListLabel91">
+    <w:name w:val="ListLabel 91"/>
+    <w:qFormat/>
+    <w:rPr>
+      <w:color w:val="auto"/>
+    </w:rPr>
+  </w:style>
+  <w:style w:type="character" w:styleId="ListLabel92">
+    <w:name w:val="ListLabel 92"/>
+    <w:qFormat/>
+    <w:rPr>
+      <w:b/>
+      <w:color w:val="auto"/>
+    </w:rPr>
+  </w:style>
   <w:style w:type="paragraph" w:styleId="Heading">
     <w:name w:val="Heading"/>
     <w:basedOn w:val="Normal"/>

</xml_diff>

<commit_message>
correct output for {{FACHSTELLEN_KANTONAL}}
</commit_message>
<xml_diff>
--- a/document-merge-service/rsta_templates/gesamtbauentscheid.docx
+++ b/document-merge-service/rsta_templates/gesamtbauentscheid.docx
@@ -20,7 +20,7 @@
                 <wp:positionV relativeFrom="paragraph">
                   <wp:posOffset>237490</wp:posOffset>
                 </wp:positionV>
-                <wp:extent cx="2523490" cy="1803400"/>
+                <wp:extent cx="2524760" cy="1804670"/>
                 <wp:effectExtent l="0" t="0" r="0" b="0"/>
                 <wp:wrapSquare wrapText="bothSides"/>
                 <wp:docPr id="1" name="Frame1"/>
@@ -31,7 +31,7 @@
                       <wps:spPr>
                         <a:xfrm>
                           <a:off x="0" y="0"/>
-                          <a:ext cx="2522880" cy="1802880"/>
+                          <a:ext cx="2523960" cy="1803960"/>
                         </a:xfrm>
                         <a:prstGeom prst="rect">
                           <a:avLst/>
@@ -56,7 +56,7 @@
           </mc:Choice>
           <mc:Fallback>
             <w:pict>
-              <v:rect id="shape_0" ID="Frame1" stroked="f" style="position:absolute;margin-left:287.35pt;margin-top:18.7pt;width:198.6pt;height:141.9pt">
+              <v:rect id="shape_0" ID="Frame1" stroked="f" style="position:absolute;margin-left:287.35pt;margin-top:18.7pt;width:198.7pt;height:142pt">
                 <w10:wrap type="none"/>
                 <v:fill o:detectmouseclick="t" on="false"/>
                 <v:stroke color="#3465a4" joinstyle="round" endcap="flat"/>
@@ -75,7 +75,7 @@
                 <wp:positionV relativeFrom="page">
                   <wp:posOffset>2190115</wp:posOffset>
                 </wp:positionV>
-                <wp:extent cx="2522855" cy="1802765"/>
+                <wp:extent cx="2524125" cy="1804035"/>
                 <wp:effectExtent l="0" t="0" r="0" b="0"/>
                 <wp:wrapNone/>
                 <wp:docPr id="2" name="Image1"/>
@@ -86,7 +86,7 @@
                       <wps:spPr>
                         <a:xfrm>
                           <a:off x="0" y="0"/>
-                          <a:ext cx="2522160" cy="1802160"/>
+                          <a:ext cx="2523600" cy="1803240"/>
                         </a:xfrm>
                         <a:prstGeom prst="rect">
                           <a:avLst/>
@@ -183,14 +183,10 @@
                             <w:pPr>
                               <w:pStyle w:val="FrameContents"/>
                               <w:spacing w:before="0" w:after="220"/>
-                              <w:rPr>
-                                <w:color w:val="auto"/>
-                              </w:rPr>
+                              <w:rPr/>
                             </w:pPr>
                             <w:r>
-                              <w:rPr>
-                                <w:color w:val="auto"/>
-                              </w:rPr>
+                              <w:rPr/>
                             </w:r>
                           </w:p>
                         </w:txbxContent>
@@ -206,7 +202,7 @@
           </mc:Choice>
           <mc:Fallback>
             <w:pict>
-              <v:rect id="shape_0" ID="Image1" stroked="f" style="position:absolute;margin-left:289.35pt;margin-top:172.45pt;width:198.55pt;height:141.85pt;mso-position-vertical-relative:page">
+              <v:rect id="shape_0" ID="Image1" stroked="f" style="position:absolute;margin-left:289.35pt;margin-top:172.45pt;width:198.65pt;height:141.95pt;mso-position-vertical-relative:page">
                 <w10:wrap type="none"/>
                 <v:fill o:detectmouseclick="t" on="false"/>
                 <v:stroke color="#3465a4" joinstyle="round" endcap="flat"/>
@@ -291,14 +287,10 @@
                       <w:pPr>
                         <w:pStyle w:val="FrameContents"/>
                         <w:spacing w:before="0" w:after="220"/>
-                        <w:rPr>
-                          <w:color w:val="auto"/>
-                        </w:rPr>
+                        <w:rPr/>
                       </w:pPr>
                       <w:r>
-                        <w:rPr>
-                          <w:color w:val="auto"/>
-                        </w:rPr>
+                        <w:rPr/>
                       </w:r>
                     </w:p>
                   </w:txbxContent>
@@ -7359,13 +7351,15 @@
               </w:tabs>
               <w:spacing w:lineRule="exact" w:line="240" w:before="0" w:after="0"/>
               <w:jc w:val="right"/>
+              <w:rPr/>
+            </w:pPr>
+            <w:r>
               <w:rPr>
                 <w:b/>
-                <w:b/>
                 <w:bCs/>
-                <w:highlight w:val="green"/>
               </w:rPr>
-            </w:pPr>
+              <w:t>{{GEBUEHREN_TOTAL}}</w:t>
+            </w:r>
             <w:r>
               <w:rPr>
                 <w:b/>
@@ -7839,6 +7833,10 @@
         <w:rPr/>
         <w:t xml:space="preserve"> (Kopie des Situationsplanes)</w:t>
       </w:r>
+      <w:r>
+        <w:rPr/>
+        <w:t>{% for fachstelle in FACHSTELLEN_KANTONAL %}</w:t>
+      </w:r>
     </w:p>
     <w:p>
       <w:pPr>
@@ -7851,7 +7849,19 @@
       </w:pPr>
       <w:r>
         <w:rPr/>
-        <w:t>{{FACHSTELLEN_KANTONAL_LIST | multiline}}</w:t>
+        <w:t xml:space="preserve">{{ </w:t>
+      </w:r>
+      <w:r>
+        <w:rPr/>
+        <w:t xml:space="preserve">fachstelle.NAME </w:t>
+      </w:r>
+      <w:r>
+        <w:rPr/>
+        <w:t>}}</w:t>
+      </w:r>
+      <w:r>
+        <w:rPr/>
+        <w:t>{% endfor %}</w:t>
       </w:r>
     </w:p>
     <w:p>
@@ -8920,6 +8930,64 @@
         </w:sectPr>
       </w:pPr>
     </w:p>
+    <w:p>
+      <w:pPr>
+        <w:pStyle w:val="Normal"/>
+        <w:widowControl/>
+        <w:suppressAutoHyphens w:val="false"/>
+        <w:bidi w:val="0"/>
+        <w:spacing w:lineRule="atLeast" w:line="280" w:before="0" w:after="220"/>
+        <w:jc w:val="left"/>
+        <w:rPr/>
+      </w:pPr>
+      <w:r>
+        <w:rPr/>
+      </w:r>
+    </w:p>
+    <w:p>
+      <w:pPr>
+        <w:sectPr>
+          <w:footnotePr>
+            <w:numFmt w:val="decimal"/>
+          </w:footnotePr>
+          <w:type w:val="continuous"/>
+          <w:pgSz w:w="11906" w:h="16838"/>
+          <w:pgMar w:left="1588" w:right="851" w:header="397" w:top="1418" w:footer="0" w:bottom="851" w:gutter="0"/>
+          <w:formProt w:val="false"/>
+          <w:textDirection w:val="lrTb"/>
+          <w:docGrid w:type="default" w:linePitch="312" w:charSpace="0"/>
+        </w:sectPr>
+      </w:pPr>
+    </w:p>
+    <w:p>
+      <w:pPr>
+        <w:pStyle w:val="Normal"/>
+        <w:widowControl/>
+        <w:suppressAutoHyphens w:val="false"/>
+        <w:bidi w:val="0"/>
+        <w:spacing w:lineRule="atLeast" w:line="280" w:before="0" w:after="220"/>
+        <w:jc w:val="left"/>
+        <w:rPr/>
+      </w:pPr>
+      <w:r>
+        <w:rPr/>
+      </w:r>
+    </w:p>
+    <w:p>
+      <w:pPr>
+        <w:sectPr>
+          <w:footnotePr>
+            <w:numFmt w:val="decimal"/>
+          </w:footnotePr>
+          <w:type w:val="continuous"/>
+          <w:pgSz w:w="11906" w:h="16838"/>
+          <w:pgMar w:left="1588" w:right="851" w:header="397" w:top="1418" w:footer="0" w:bottom="851" w:gutter="0"/>
+          <w:formProt w:val="false"/>
+          <w:textDirection w:val="lrTb"/>
+          <w:docGrid w:type="default" w:linePitch="312" w:charSpace="0"/>
+        </w:sectPr>
+      </w:pPr>
+    </w:p>
     <w:sectPr>
       <w:footnotePr>
         <w:numFmt w:val="decimal"/>
@@ -8968,7 +9036,7 @@
     </w:r>
     <w:r>
       <w:rPr/>
-      <w:t>19</w:t>
+      <w:t>20</w:t>
     </w:r>
     <w:r>
       <w:rPr/>
@@ -13113,6 +13181,164 @@
       <w:color w:val="auto"/>
     </w:rPr>
   </w:style>
+  <w:style w:type="character" w:styleId="ListLabel188">
+    <w:name w:val="ListLabel 188"/>
+    <w:qFormat/>
+    <w:rPr>
+      <w:b/>
+      <w:color w:val="auto"/>
+    </w:rPr>
+  </w:style>
+  <w:style w:type="character" w:styleId="ListLabel189">
+    <w:name w:val="ListLabel 189"/>
+    <w:qFormat/>
+    <w:rPr>
+      <w:rFonts w:cs="Arial"/>
+    </w:rPr>
+  </w:style>
+  <w:style w:type="character" w:styleId="ListLabel190">
+    <w:name w:val="ListLabel 190"/>
+    <w:qFormat/>
+    <w:rPr>
+      <w:rFonts w:cs="Courier New"/>
+    </w:rPr>
+  </w:style>
+  <w:style w:type="character" w:styleId="ListLabel191">
+    <w:name w:val="ListLabel 191"/>
+    <w:qFormat/>
+    <w:rPr>
+      <w:rFonts w:cs="Wingdings"/>
+    </w:rPr>
+  </w:style>
+  <w:style w:type="character" w:styleId="ListLabel192">
+    <w:name w:val="ListLabel 192"/>
+    <w:qFormat/>
+    <w:rPr>
+      <w:rFonts w:cs="Symbol"/>
+    </w:rPr>
+  </w:style>
+  <w:style w:type="character" w:styleId="ListLabel193">
+    <w:name w:val="ListLabel 193"/>
+    <w:qFormat/>
+    <w:rPr>
+      <w:rFonts w:cs="Courier New"/>
+    </w:rPr>
+  </w:style>
+  <w:style w:type="character" w:styleId="ListLabel194">
+    <w:name w:val="ListLabel 194"/>
+    <w:qFormat/>
+    <w:rPr>
+      <w:rFonts w:cs="Wingdings"/>
+    </w:rPr>
+  </w:style>
+  <w:style w:type="character" w:styleId="ListLabel195">
+    <w:name w:val="ListLabel 195"/>
+    <w:qFormat/>
+    <w:rPr>
+      <w:rFonts w:cs="Symbol"/>
+    </w:rPr>
+  </w:style>
+  <w:style w:type="character" w:styleId="ListLabel196">
+    <w:name w:val="ListLabel 196"/>
+    <w:qFormat/>
+    <w:rPr>
+      <w:rFonts w:cs="Courier New"/>
+    </w:rPr>
+  </w:style>
+  <w:style w:type="character" w:styleId="ListLabel197">
+    <w:name w:val="ListLabel 197"/>
+    <w:qFormat/>
+    <w:rPr>
+      <w:rFonts w:cs="Wingdings"/>
+    </w:rPr>
+  </w:style>
+  <w:style w:type="character" w:styleId="ListLabel198">
+    <w:name w:val="ListLabel 198"/>
+    <w:qFormat/>
+    <w:rPr>
+      <w:b/>
+      <w:color w:val="auto"/>
+    </w:rPr>
+  </w:style>
+  <w:style w:type="character" w:styleId="ListLabel199">
+    <w:name w:val="ListLabel 199"/>
+    <w:qFormat/>
+    <w:rPr>
+      <w:b/>
+      <w:color w:val="auto"/>
+    </w:rPr>
+  </w:style>
+  <w:style w:type="character" w:styleId="ListLabel200">
+    <w:name w:val="ListLabel 200"/>
+    <w:qFormat/>
+    <w:rPr>
+      <w:rFonts w:cs="Arial"/>
+    </w:rPr>
+  </w:style>
+  <w:style w:type="character" w:styleId="ListLabel201">
+    <w:name w:val="ListLabel 201"/>
+    <w:qFormat/>
+    <w:rPr>
+      <w:rFonts w:cs="Courier New"/>
+    </w:rPr>
+  </w:style>
+  <w:style w:type="character" w:styleId="ListLabel202">
+    <w:name w:val="ListLabel 202"/>
+    <w:qFormat/>
+    <w:rPr>
+      <w:rFonts w:cs="Wingdings"/>
+    </w:rPr>
+  </w:style>
+  <w:style w:type="character" w:styleId="ListLabel203">
+    <w:name w:val="ListLabel 203"/>
+    <w:qFormat/>
+    <w:rPr>
+      <w:rFonts w:cs="Symbol"/>
+    </w:rPr>
+  </w:style>
+  <w:style w:type="character" w:styleId="ListLabel204">
+    <w:name w:val="ListLabel 204"/>
+    <w:qFormat/>
+    <w:rPr>
+      <w:rFonts w:cs="Courier New"/>
+    </w:rPr>
+  </w:style>
+  <w:style w:type="character" w:styleId="ListLabel205">
+    <w:name w:val="ListLabel 205"/>
+    <w:qFormat/>
+    <w:rPr>
+      <w:rFonts w:cs="Wingdings"/>
+    </w:rPr>
+  </w:style>
+  <w:style w:type="character" w:styleId="ListLabel206">
+    <w:name w:val="ListLabel 206"/>
+    <w:qFormat/>
+    <w:rPr>
+      <w:rFonts w:cs="Symbol"/>
+    </w:rPr>
+  </w:style>
+  <w:style w:type="character" w:styleId="ListLabel207">
+    <w:name w:val="ListLabel 207"/>
+    <w:qFormat/>
+    <w:rPr>
+      <w:rFonts w:cs="Courier New"/>
+    </w:rPr>
+  </w:style>
+  <w:style w:type="character" w:styleId="ListLabel208">
+    <w:name w:val="ListLabel 208"/>
+    <w:qFormat/>
+    <w:rPr>
+      <w:rFonts w:cs="Wingdings"/>
+    </w:rPr>
+  </w:style>
+  <w:style w:type="character" w:styleId="ListLabel209">
+    <w:name w:val="ListLabel 209"/>
+    <w:qFormat/>
+    <w:rPr>
+      <w:b/>
+      <w:color w:val="auto"/>
+    </w:rPr>
+  </w:style>
   <w:style w:type="paragraph" w:styleId="Heading" w:customStyle="1">
     <w:name w:val="Heading"/>
     <w:basedOn w:val="Normal"/>

</xml_diff>

<commit_message>
fix: changed join() for coordinates, name
</commit_message>
<xml_diff>
--- a/document-merge-service/rsta_templates/gesamtbauentscheid.docx
+++ b/document-merge-service/rsta_templates/gesamtbauentscheid.docx
@@ -20,7 +20,7 @@
                 <wp:positionV relativeFrom="paragraph">
                   <wp:posOffset>237490</wp:posOffset>
                 </wp:positionV>
-                <wp:extent cx="2524760" cy="1804670"/>
+                <wp:extent cx="2525395" cy="1805305"/>
                 <wp:effectExtent l="0" t="0" r="0" b="0"/>
                 <wp:wrapSquare wrapText="bothSides"/>
                 <wp:docPr id="1" name="Frame1"/>
@@ -31,7 +31,7 @@
                       <wps:spPr>
                         <a:xfrm>
                           <a:off x="0" y="0"/>
-                          <a:ext cx="2523960" cy="1803960"/>
+                          <a:ext cx="2524680" cy="1804680"/>
                         </a:xfrm>
                         <a:prstGeom prst="rect">
                           <a:avLst/>
@@ -56,7 +56,7 @@
           </mc:Choice>
           <mc:Fallback>
             <w:pict>
-              <v:rect id="shape_0" ID="Frame1" stroked="f" style="position:absolute;margin-left:287.35pt;margin-top:18.7pt;width:198.7pt;height:142pt">
+              <v:rect id="shape_0" ID="Frame1" stroked="f" style="position:absolute;margin-left:287.35pt;margin-top:18.7pt;width:198.75pt;height:142.05pt">
                 <w10:wrap type="none"/>
                 <v:fill o:detectmouseclick="t" on="false"/>
                 <v:stroke color="#3465a4" joinstyle="round" endcap="flat"/>
@@ -75,7 +75,7 @@
                 <wp:positionV relativeFrom="page">
                   <wp:posOffset>2190115</wp:posOffset>
                 </wp:positionV>
-                <wp:extent cx="2524125" cy="1804035"/>
+                <wp:extent cx="2524760" cy="1804670"/>
                 <wp:effectExtent l="0" t="0" r="0" b="0"/>
                 <wp:wrapNone/>
                 <wp:docPr id="2" name="Image1"/>
@@ -86,7 +86,7 @@
                       <wps:spPr>
                         <a:xfrm>
                           <a:off x="0" y="0"/>
-                          <a:ext cx="2523600" cy="1803240"/>
+                          <a:ext cx="2523960" cy="1803960"/>
                         </a:xfrm>
                         <a:prstGeom prst="rect">
                           <a:avLst/>
@@ -183,10 +183,14 @@
                             <w:pPr>
                               <w:pStyle w:val="FrameContents"/>
                               <w:spacing w:before="0" w:after="220"/>
-                              <w:rPr/>
+                              <w:rPr>
+                                <w:color w:val="000000"/>
+                              </w:rPr>
                             </w:pPr>
                             <w:r>
-                              <w:rPr/>
+                              <w:rPr>
+                                <w:color w:val="000000"/>
+                              </w:rPr>
                             </w:r>
                           </w:p>
                         </w:txbxContent>
@@ -202,7 +206,7 @@
           </mc:Choice>
           <mc:Fallback>
             <w:pict>
-              <v:rect id="shape_0" ID="Image1" stroked="f" style="position:absolute;margin-left:289.35pt;margin-top:172.45pt;width:198.65pt;height:141.95pt;mso-position-vertical-relative:page">
+              <v:rect id="shape_0" ID="Image1" stroked="f" style="position:absolute;margin-left:289.35pt;margin-top:172.45pt;width:198.7pt;height:142pt;mso-position-vertical-relative:page">
                 <w10:wrap type="none"/>
                 <v:fill o:detectmouseclick="t" on="false"/>
                 <v:stroke color="#3465a4" joinstyle="round" endcap="flat"/>
@@ -287,10 +291,14 @@
                       <w:pPr>
                         <w:pStyle w:val="FrameContents"/>
                         <w:spacing w:before="0" w:after="220"/>
-                        <w:rPr/>
+                        <w:rPr>
+                          <w:color w:val="000000"/>
+                        </w:rPr>
                       </w:pPr>
                       <w:r>
-                        <w:rPr/>
+                        <w:rPr>
+                          <w:color w:val="000000"/>
+                        </w:rPr>
                       </w:r>
                     </w:p>
                   </w:txbxContent>
@@ -5700,10 +5708,15 @@
         <w:tblW w:w="8859" w:type="dxa"/>
         <w:jc w:val="left"/>
         <w:tblInd w:w="1" w:type="dxa"/>
-        <w:tblBorders/>
+        <w:tblBorders>
+          <w:top w:val="single" w:sz="2" w:space="0" w:color="000000"/>
+          <w:left w:val="single" w:sz="2" w:space="0" w:color="000000"/>
+          <w:bottom w:val="single" w:sz="2" w:space="0" w:color="000000"/>
+          <w:insideH w:val="single" w:sz="2" w:space="0" w:color="000000"/>
+        </w:tblBorders>
         <w:tblCellMar>
           <w:top w:w="0" w:type="dxa"/>
-          <w:left w:w="71" w:type="dxa"/>
+          <w:left w:w="70" w:type="dxa"/>
           <w:bottom w:w="0" w:type="dxa"/>
           <w:right w:w="71" w:type="dxa"/>
         </w:tblCellMar>
@@ -5719,7 +5732,12 @@
         <w:tc>
           <w:tcPr>
             <w:tcW w:w="6731" w:type="dxa"/>
-            <w:tcBorders/>
+            <w:tcBorders>
+              <w:top w:val="single" w:sz="2" w:space="0" w:color="000000"/>
+              <w:left w:val="single" w:sz="2" w:space="0" w:color="000000"/>
+              <w:bottom w:val="single" w:sz="2" w:space="0" w:color="000000"/>
+              <w:insideH w:val="single" w:sz="2" w:space="0" w:color="000000"/>
+            </w:tcBorders>
             <w:shd w:fill="auto" w:val="clear"/>
           </w:tcPr>
           <w:p>
@@ -5813,7 +5831,12 @@
         <w:tc>
           <w:tcPr>
             <w:tcW w:w="707" w:type="dxa"/>
-            <w:tcBorders/>
+            <w:tcBorders>
+              <w:top w:val="single" w:sz="2" w:space="0" w:color="000000"/>
+              <w:left w:val="single" w:sz="2" w:space="0" w:color="000000"/>
+              <w:bottom w:val="single" w:sz="2" w:space="0" w:color="000000"/>
+              <w:insideH w:val="single" w:sz="2" w:space="0" w:color="000000"/>
+            </w:tcBorders>
             <w:shd w:fill="auto" w:val="clear"/>
           </w:tcPr>
           <w:p>
@@ -5834,7 +5857,14 @@
         <w:tc>
           <w:tcPr>
             <w:tcW w:w="1421" w:type="dxa"/>
-            <w:tcBorders/>
+            <w:tcBorders>
+              <w:top w:val="single" w:sz="2" w:space="0" w:color="000000"/>
+              <w:left w:val="single" w:sz="2" w:space="0" w:color="000000"/>
+              <w:bottom w:val="single" w:sz="2" w:space="0" w:color="000000"/>
+              <w:right w:val="single" w:sz="2" w:space="0" w:color="000000"/>
+              <w:insideH w:val="single" w:sz="2" w:space="0" w:color="000000"/>
+              <w:insideV w:val="single" w:sz="2" w:space="0" w:color="000000"/>
+            </w:tcBorders>
             <w:shd w:fill="auto" w:val="clear"/>
           </w:tcPr>
           <w:p>
@@ -5858,8 +5888,15 @@
         <w:trPr/>
         <w:tc>
           <w:tcPr>
-            <w:tcW w:w="6731" w:type="dxa"/>
-            <w:tcBorders/>
+            <w:tcW w:w="8859" w:type="dxa"/>
+            <w:gridSpan w:val="3"/>
+            <w:tcBorders>
+              <w:left w:val="single" w:sz="2" w:space="0" w:color="000000"/>
+              <w:bottom w:val="single" w:sz="2" w:space="0" w:color="000000"/>
+              <w:right w:val="single" w:sz="2" w:space="0" w:color="000000"/>
+              <w:insideH w:val="single" w:sz="2" w:space="0" w:color="000000"/>
+              <w:insideV w:val="single" w:sz="2" w:space="0" w:color="000000"/>
+            </w:tcBorders>
             <w:shd w:fill="auto" w:val="clear"/>
           </w:tcPr>
           <w:p>
@@ -5875,14 +5912,48 @@
             </w:pPr>
             <w:r>
               <w:rPr/>
-              <w:t>Gebühren der Gemeinde {{MUNICIPALITY}} gemäss sep. Aufstellung</w:t>
+              <w:t>{%tr for GEBUEHR in GEBUEHREN %}</w:t>
+            </w:r>
+          </w:p>
+        </w:tc>
+      </w:tr>
+      <w:tr>
+        <w:trPr/>
+        <w:tc>
+          <w:tcPr>
+            <w:tcW w:w="6731" w:type="dxa"/>
+            <w:tcBorders>
+              <w:left w:val="single" w:sz="2" w:space="0" w:color="000000"/>
+              <w:bottom w:val="single" w:sz="2" w:space="0" w:color="000000"/>
+              <w:insideH w:val="single" w:sz="2" w:space="0" w:color="000000"/>
+            </w:tcBorders>
+            <w:shd w:fill="auto" w:val="clear"/>
+          </w:tcPr>
+          <w:p>
+            <w:pPr>
+              <w:pStyle w:val="Normal"/>
+              <w:tabs>
+                <w:tab w:val="left" w:pos="1985" w:leader="none"/>
+                <w:tab w:val="decimal" w:pos="2694" w:leader="none"/>
+                <w:tab w:val="left" w:pos="5328" w:leader="none"/>
+              </w:tabs>
+              <w:spacing w:lineRule="exact" w:line="240" w:before="0" w:after="0"/>
+              <w:rPr/>
+            </w:pPr>
+            <w:r>
+              <w:rPr/>
+              <w:t>{{GEBUEHR.POSITION}}</w:t>
             </w:r>
           </w:p>
         </w:tc>
         <w:tc>
           <w:tcPr>
             <w:tcW w:w="707" w:type="dxa"/>
-            <w:tcBorders/>
+            <w:tcBorders>
+              <w:left w:val="single" w:sz="2" w:space="0" w:color="000000"/>
+              <w:bottom w:val="single" w:sz="2" w:space="0" w:color="000000"/>
+              <w:insideH w:val="single" w:sz="2" w:space="0" w:color="000000"/>
+            </w:tcBorders>
             <w:shd w:fill="auto" w:val="clear"/>
           </w:tcPr>
           <w:p>
@@ -5903,7 +5974,13 @@
         <w:tc>
           <w:tcPr>
             <w:tcW w:w="1421" w:type="dxa"/>
-            <w:tcBorders/>
+            <w:tcBorders>
+              <w:left w:val="single" w:sz="2" w:space="0" w:color="000000"/>
+              <w:bottom w:val="single" w:sz="2" w:space="0" w:color="000000"/>
+              <w:right w:val="single" w:sz="2" w:space="0" w:color="000000"/>
+              <w:insideH w:val="single" w:sz="2" w:space="0" w:color="000000"/>
+              <w:insideV w:val="single" w:sz="2" w:space="0" w:color="000000"/>
+            </w:tcBorders>
             <w:shd w:fill="auto" w:val="clear"/>
           </w:tcPr>
           <w:p>
@@ -5917,10 +5994,8 @@
               <w:rPr/>
             </w:pPr>
             <w:r>
-              <w:rPr>
-                <w:highlight w:val="green"/>
-              </w:rPr>
-              <w:t>190'464.00</w:t>
+              <w:rPr/>
+              <w:t>{{GEBUEHR.BETRAG}}</w:t>
             </w:r>
           </w:p>
         </w:tc>
@@ -5929,8 +6004,15 @@
         <w:trPr/>
         <w:tc>
           <w:tcPr>
-            <w:tcW w:w="6731" w:type="dxa"/>
-            <w:tcBorders/>
+            <w:tcW w:w="8859" w:type="dxa"/>
+            <w:gridSpan w:val="3"/>
+            <w:tcBorders>
+              <w:left w:val="single" w:sz="2" w:space="0" w:color="000000"/>
+              <w:bottom w:val="single" w:sz="2" w:space="0" w:color="000000"/>
+              <w:right w:val="single" w:sz="2" w:space="0" w:color="000000"/>
+              <w:insideH w:val="single" w:sz="2" w:space="0" w:color="000000"/>
+              <w:insideV w:val="single" w:sz="2" w:space="0" w:color="000000"/>
+            </w:tcBorders>
             <w:shd w:fill="auto" w:val="clear"/>
           </w:tcPr>
           <w:p>
@@ -5946,52 +6028,7 @@
             </w:pPr>
             <w:r>
               <w:rPr/>
-              <w:t>Publikation Baugesuch Anzeiger</w:t>
-            </w:r>
-          </w:p>
-        </w:tc>
-        <w:tc>
-          <w:tcPr>
-            <w:tcW w:w="707" w:type="dxa"/>
-            <w:tcBorders/>
-            <w:shd w:fill="auto" w:val="clear"/>
-          </w:tcPr>
-          <w:p>
-            <w:pPr>
-              <w:pStyle w:val="Normal"/>
-              <w:tabs>
-                <w:tab w:val="left" w:pos="5328" w:leader="none"/>
-              </w:tabs>
-              <w:spacing w:lineRule="exact" w:line="240" w:before="0" w:after="0"/>
-              <w:rPr/>
-            </w:pPr>
-            <w:r>
-              <w:rPr/>
-              <w:t>CHF</w:t>
-            </w:r>
-          </w:p>
-        </w:tc>
-        <w:tc>
-          <w:tcPr>
-            <w:tcW w:w="1421" w:type="dxa"/>
-            <w:tcBorders/>
-            <w:shd w:fill="auto" w:val="clear"/>
-          </w:tcPr>
-          <w:p>
-            <w:pPr>
-              <w:pStyle w:val="Normal"/>
-              <w:tabs>
-                <w:tab w:val="left" w:pos="5328" w:leader="none"/>
-              </w:tabs>
-              <w:spacing w:lineRule="exact" w:line="240" w:before="0" w:after="0"/>
-              <w:jc w:val="right"/>
-              <w:rPr/>
-            </w:pPr>
-            <w:r>
-              <w:rPr>
-                <w:highlight w:val="green"/>
-              </w:rPr>
-              <w:t>190'464.00</w:t>
+              <w:t>{%tr endfor %}</w:t>
             </w:r>
           </w:p>
         </w:tc>
@@ -6001,1214 +6038,11 @@
         <w:tc>
           <w:tcPr>
             <w:tcW w:w="6731" w:type="dxa"/>
-            <w:tcBorders/>
-            <w:shd w:fill="auto" w:val="clear"/>
-          </w:tcPr>
-          <w:p>
-            <w:pPr>
-              <w:pStyle w:val="Normal"/>
-              <w:tabs>
-                <w:tab w:val="left" w:pos="1985" w:leader="none"/>
-                <w:tab w:val="decimal" w:pos="2694" w:leader="none"/>
-                <w:tab w:val="left" w:pos="5328" w:leader="none"/>
-              </w:tabs>
-              <w:spacing w:lineRule="exact" w:line="240" w:before="0" w:after="0"/>
-              <w:rPr/>
-            </w:pPr>
-            <w:r>
-              <w:rPr/>
-              <w:t>Publikation Baugesuch Amtsblatt</w:t>
-            </w:r>
-          </w:p>
-        </w:tc>
-        <w:tc>
-          <w:tcPr>
-            <w:tcW w:w="707" w:type="dxa"/>
-            <w:tcBorders/>
-            <w:shd w:fill="auto" w:val="clear"/>
-          </w:tcPr>
-          <w:p>
-            <w:pPr>
-              <w:pStyle w:val="Normal"/>
-              <w:tabs>
-                <w:tab w:val="left" w:pos="5328" w:leader="none"/>
-              </w:tabs>
-              <w:spacing w:lineRule="exact" w:line="240" w:before="0" w:after="0"/>
-              <w:rPr/>
-            </w:pPr>
-            <w:r>
-              <w:rPr/>
-              <w:t>CHF</w:t>
-            </w:r>
-          </w:p>
-        </w:tc>
-        <w:tc>
-          <w:tcPr>
-            <w:tcW w:w="1421" w:type="dxa"/>
-            <w:tcBorders/>
-            <w:shd w:fill="auto" w:val="clear"/>
-          </w:tcPr>
-          <w:p>
-            <w:pPr>
-              <w:pStyle w:val="Normal"/>
-              <w:tabs>
-                <w:tab w:val="left" w:pos="5328" w:leader="none"/>
-              </w:tabs>
-              <w:spacing w:lineRule="exact" w:line="240" w:before="0" w:after="0"/>
-              <w:jc w:val="right"/>
-              <w:rPr/>
-            </w:pPr>
-            <w:r>
-              <w:rPr>
-                <w:highlight w:val="green"/>
-              </w:rPr>
-              <w:t>190'464.00</w:t>
-            </w:r>
-          </w:p>
-        </w:tc>
-      </w:tr>
-      <w:tr>
-        <w:trPr/>
-        <w:tc>
-          <w:tcPr>
-            <w:tcW w:w="6731" w:type="dxa"/>
-            <w:tcBorders/>
-            <w:shd w:fill="auto" w:val="clear"/>
-          </w:tcPr>
-          <w:p>
-            <w:pPr>
-              <w:pStyle w:val="Normal"/>
-              <w:tabs>
-                <w:tab w:val="left" w:pos="1985" w:leader="none"/>
-                <w:tab w:val="decimal" w:pos="2694" w:leader="none"/>
-                <w:tab w:val="left" w:pos="5328" w:leader="none"/>
-              </w:tabs>
-              <w:spacing w:lineRule="exact" w:line="240" w:before="0" w:after="0"/>
-              <w:rPr/>
-            </w:pPr>
-            <w:r>
-              <w:rPr/>
-              <w:t>Amt für Wirtschaft</w:t>
-            </w:r>
-          </w:p>
-        </w:tc>
-        <w:tc>
-          <w:tcPr>
-            <w:tcW w:w="707" w:type="dxa"/>
-            <w:tcBorders/>
-            <w:shd w:fill="auto" w:val="clear"/>
-          </w:tcPr>
-          <w:p>
-            <w:pPr>
-              <w:pStyle w:val="Normal"/>
-              <w:tabs>
-                <w:tab w:val="left" w:pos="5328" w:leader="none"/>
-              </w:tabs>
-              <w:spacing w:lineRule="exact" w:line="240" w:before="0" w:after="0"/>
-              <w:rPr/>
-            </w:pPr>
-            <w:r>
-              <w:rPr/>
-              <w:t>CHF</w:t>
-            </w:r>
-          </w:p>
-        </w:tc>
-        <w:tc>
-          <w:tcPr>
-            <w:tcW w:w="1421" w:type="dxa"/>
-            <w:tcBorders/>
-            <w:shd w:fill="auto" w:val="clear"/>
-          </w:tcPr>
-          <w:p>
-            <w:pPr>
-              <w:pStyle w:val="Normal"/>
-              <w:tabs>
-                <w:tab w:val="left" w:pos="5328" w:leader="none"/>
-              </w:tabs>
-              <w:spacing w:lineRule="exact" w:line="240" w:before="0" w:after="0"/>
-              <w:jc w:val="right"/>
-              <w:rPr/>
-            </w:pPr>
-            <w:r>
-              <w:rPr>
-                <w:highlight w:val="green"/>
-              </w:rPr>
-              <w:t>190'464.00</w:t>
-            </w:r>
-          </w:p>
-        </w:tc>
-      </w:tr>
-      <w:tr>
-        <w:trPr/>
-        <w:tc>
-          <w:tcPr>
-            <w:tcW w:w="6731" w:type="dxa"/>
-            <w:tcBorders/>
-            <w:shd w:fill="auto" w:val="clear"/>
-          </w:tcPr>
-          <w:p>
-            <w:pPr>
-              <w:pStyle w:val="Normal"/>
-              <w:tabs>
-                <w:tab w:val="left" w:pos="1985" w:leader="none"/>
-                <w:tab w:val="decimal" w:pos="2694" w:leader="none"/>
-                <w:tab w:val="left" w:pos="5328" w:leader="none"/>
-              </w:tabs>
-              <w:spacing w:lineRule="exact" w:line="240" w:before="0" w:after="0"/>
-              <w:rPr/>
-            </w:pPr>
-            <w:r>
-              <w:rPr/>
-              <w:t>Kantonales Laboratorium</w:t>
-            </w:r>
-          </w:p>
-        </w:tc>
-        <w:tc>
-          <w:tcPr>
-            <w:tcW w:w="707" w:type="dxa"/>
-            <w:tcBorders/>
-            <w:shd w:fill="auto" w:val="clear"/>
-          </w:tcPr>
-          <w:p>
-            <w:pPr>
-              <w:pStyle w:val="Normal"/>
-              <w:tabs>
-                <w:tab w:val="left" w:pos="5328" w:leader="none"/>
-              </w:tabs>
-              <w:spacing w:lineRule="exact" w:line="240" w:before="0" w:after="0"/>
-              <w:rPr/>
-            </w:pPr>
-            <w:r>
-              <w:rPr/>
-              <w:t>CHF</w:t>
-            </w:r>
-          </w:p>
-        </w:tc>
-        <w:tc>
-          <w:tcPr>
-            <w:tcW w:w="1421" w:type="dxa"/>
-            <w:tcBorders/>
-            <w:shd w:fill="auto" w:val="clear"/>
-          </w:tcPr>
-          <w:p>
-            <w:pPr>
-              <w:pStyle w:val="Normal"/>
-              <w:tabs>
-                <w:tab w:val="left" w:pos="5328" w:leader="none"/>
-              </w:tabs>
-              <w:spacing w:lineRule="exact" w:line="240" w:before="0" w:after="0"/>
-              <w:jc w:val="right"/>
-              <w:rPr/>
-            </w:pPr>
-            <w:r>
-              <w:rPr>
-                <w:highlight w:val="green"/>
-              </w:rPr>
-              <w:t>190'464.00</w:t>
-            </w:r>
-          </w:p>
-        </w:tc>
-      </w:tr>
-      <w:tr>
-        <w:trPr/>
-        <w:tc>
-          <w:tcPr>
-            <w:tcW w:w="6731" w:type="dxa"/>
-            <w:tcBorders/>
-            <w:shd w:fill="auto" w:val="clear"/>
-          </w:tcPr>
-          <w:p>
-            <w:pPr>
-              <w:pStyle w:val="Normal"/>
-              <w:tabs>
-                <w:tab w:val="left" w:pos="1985" w:leader="none"/>
-                <w:tab w:val="decimal" w:pos="2694" w:leader="none"/>
-                <w:tab w:val="left" w:pos="5328" w:leader="none"/>
-              </w:tabs>
-              <w:spacing w:lineRule="exact" w:line="240" w:before="0" w:after="0"/>
-              <w:rPr/>
-            </w:pPr>
-            <w:r>
-              <w:rPr/>
-              <w:t>Amt für Bevölkerungsschutz, Sport und Militär</w:t>
-            </w:r>
-          </w:p>
-        </w:tc>
-        <w:tc>
-          <w:tcPr>
-            <w:tcW w:w="707" w:type="dxa"/>
-            <w:tcBorders/>
-            <w:shd w:fill="auto" w:val="clear"/>
-          </w:tcPr>
-          <w:p>
-            <w:pPr>
-              <w:pStyle w:val="Normal"/>
-              <w:tabs>
-                <w:tab w:val="left" w:pos="5328" w:leader="none"/>
-              </w:tabs>
-              <w:spacing w:lineRule="exact" w:line="240" w:before="0" w:after="0"/>
-              <w:rPr/>
-            </w:pPr>
-            <w:r>
-              <w:rPr/>
-              <w:t>CHF</w:t>
-            </w:r>
-          </w:p>
-        </w:tc>
-        <w:tc>
-          <w:tcPr>
-            <w:tcW w:w="1421" w:type="dxa"/>
-            <w:tcBorders/>
-            <w:shd w:fill="auto" w:val="clear"/>
-          </w:tcPr>
-          <w:p>
-            <w:pPr>
-              <w:pStyle w:val="Normal"/>
-              <w:tabs>
-                <w:tab w:val="left" w:pos="5328" w:leader="none"/>
-              </w:tabs>
-              <w:spacing w:lineRule="exact" w:line="240" w:before="0" w:after="0"/>
-              <w:jc w:val="right"/>
-              <w:rPr/>
-            </w:pPr>
-            <w:r>
-              <w:rPr>
-                <w:highlight w:val="green"/>
-              </w:rPr>
-              <w:t>190'464.00</w:t>
-            </w:r>
-          </w:p>
-        </w:tc>
-      </w:tr>
-      <w:tr>
-        <w:trPr/>
-        <w:tc>
-          <w:tcPr>
-            <w:tcW w:w="6731" w:type="dxa"/>
-            <w:tcBorders/>
-            <w:shd w:fill="auto" w:val="clear"/>
-          </w:tcPr>
-          <w:p>
-            <w:pPr>
-              <w:pStyle w:val="Normal"/>
-              <w:tabs>
-                <w:tab w:val="left" w:pos="1985" w:leader="none"/>
-                <w:tab w:val="decimal" w:pos="2694" w:leader="none"/>
-                <w:tab w:val="left" w:pos="5328" w:leader="none"/>
-              </w:tabs>
-              <w:spacing w:lineRule="exact" w:line="240" w:before="0" w:after="0"/>
-              <w:rPr/>
-            </w:pPr>
-            <w:r>
-              <w:rPr/>
-              <w:t>Amt für Gemeinden und Raumordnung</w:t>
-            </w:r>
-          </w:p>
-        </w:tc>
-        <w:tc>
-          <w:tcPr>
-            <w:tcW w:w="707" w:type="dxa"/>
-            <w:tcBorders/>
-            <w:shd w:fill="auto" w:val="clear"/>
-          </w:tcPr>
-          <w:p>
-            <w:pPr>
-              <w:pStyle w:val="Normal"/>
-              <w:tabs>
-                <w:tab w:val="left" w:pos="5328" w:leader="none"/>
-              </w:tabs>
-              <w:spacing w:lineRule="exact" w:line="240" w:before="0" w:after="0"/>
-              <w:rPr/>
-            </w:pPr>
-            <w:r>
-              <w:rPr/>
-              <w:t>CHF</w:t>
-            </w:r>
-          </w:p>
-        </w:tc>
-        <w:tc>
-          <w:tcPr>
-            <w:tcW w:w="1421" w:type="dxa"/>
-            <w:tcBorders/>
-            <w:shd w:fill="auto" w:val="clear"/>
-          </w:tcPr>
-          <w:p>
-            <w:pPr>
-              <w:pStyle w:val="Normal"/>
-              <w:tabs>
-                <w:tab w:val="left" w:pos="5328" w:leader="none"/>
-              </w:tabs>
-              <w:spacing w:lineRule="exact" w:line="240" w:before="0" w:after="0"/>
-              <w:jc w:val="right"/>
-              <w:rPr/>
-            </w:pPr>
-            <w:r>
-              <w:rPr>
-                <w:highlight w:val="green"/>
-              </w:rPr>
-              <w:t>190'464.00</w:t>
-            </w:r>
-          </w:p>
-        </w:tc>
-      </w:tr>
-      <w:tr>
-        <w:trPr/>
-        <w:tc>
-          <w:tcPr>
-            <w:tcW w:w="6731" w:type="dxa"/>
-            <w:tcBorders/>
-            <w:shd w:fill="auto" w:val="clear"/>
-          </w:tcPr>
-          <w:p>
-            <w:pPr>
-              <w:pStyle w:val="Normal"/>
-              <w:tabs>
-                <w:tab w:val="left" w:pos="1985" w:leader="none"/>
-                <w:tab w:val="decimal" w:pos="2694" w:leader="none"/>
-                <w:tab w:val="left" w:pos="5328" w:leader="none"/>
-              </w:tabs>
-              <w:spacing w:lineRule="exact" w:line="240" w:before="0" w:after="0"/>
-              <w:rPr/>
-            </w:pPr>
-            <w:r>
-              <w:rPr/>
-              <w:t>Tiefbauamt des Kantons Bern</w:t>
-            </w:r>
-          </w:p>
-        </w:tc>
-        <w:tc>
-          <w:tcPr>
-            <w:tcW w:w="707" w:type="dxa"/>
-            <w:tcBorders/>
-            <w:shd w:fill="auto" w:val="clear"/>
-          </w:tcPr>
-          <w:p>
-            <w:pPr>
-              <w:pStyle w:val="Normal"/>
-              <w:tabs>
-                <w:tab w:val="left" w:pos="5328" w:leader="none"/>
-              </w:tabs>
-              <w:spacing w:lineRule="exact" w:line="240" w:before="0" w:after="0"/>
-              <w:rPr/>
-            </w:pPr>
-            <w:r>
-              <w:rPr/>
-              <w:t>CHF</w:t>
-            </w:r>
-          </w:p>
-        </w:tc>
-        <w:tc>
-          <w:tcPr>
-            <w:tcW w:w="1421" w:type="dxa"/>
-            <w:tcBorders/>
-            <w:shd w:fill="auto" w:val="clear"/>
-          </w:tcPr>
-          <w:p>
-            <w:pPr>
-              <w:pStyle w:val="Normal"/>
-              <w:tabs>
-                <w:tab w:val="left" w:pos="5328" w:leader="none"/>
-              </w:tabs>
-              <w:spacing w:lineRule="exact" w:line="240" w:before="0" w:after="0"/>
-              <w:jc w:val="right"/>
-              <w:rPr/>
-            </w:pPr>
-            <w:r>
-              <w:rPr>
-                <w:highlight w:val="green"/>
-              </w:rPr>
-              <w:t>190'464.00</w:t>
-            </w:r>
-          </w:p>
-        </w:tc>
-      </w:tr>
-      <w:tr>
-        <w:trPr/>
-        <w:tc>
-          <w:tcPr>
-            <w:tcW w:w="6731" w:type="dxa"/>
-            <w:tcBorders/>
-            <w:shd w:fill="auto" w:val="clear"/>
-          </w:tcPr>
-          <w:p>
-            <w:pPr>
-              <w:pStyle w:val="Normal"/>
-              <w:tabs>
-                <w:tab w:val="left" w:pos="1985" w:leader="none"/>
-                <w:tab w:val="decimal" w:pos="2694" w:leader="none"/>
-                <w:tab w:val="left" w:pos="5328" w:leader="none"/>
-              </w:tabs>
-              <w:spacing w:lineRule="exact" w:line="240" w:before="0" w:after="0"/>
-              <w:rPr/>
-            </w:pPr>
-            <w:r>
-              <w:rPr/>
-              <w:t>Amt für Umweltkoordination und Energie</w:t>
-            </w:r>
-          </w:p>
-        </w:tc>
-        <w:tc>
-          <w:tcPr>
-            <w:tcW w:w="707" w:type="dxa"/>
-            <w:tcBorders/>
-            <w:shd w:fill="auto" w:val="clear"/>
-          </w:tcPr>
-          <w:p>
-            <w:pPr>
-              <w:pStyle w:val="Normal"/>
-              <w:tabs>
-                <w:tab w:val="left" w:pos="5328" w:leader="none"/>
-              </w:tabs>
-              <w:spacing w:lineRule="exact" w:line="240" w:before="0" w:after="0"/>
-              <w:rPr/>
-            </w:pPr>
-            <w:r>
-              <w:rPr/>
-              <w:t>CHF</w:t>
-            </w:r>
-          </w:p>
-        </w:tc>
-        <w:tc>
-          <w:tcPr>
-            <w:tcW w:w="1421" w:type="dxa"/>
-            <w:tcBorders/>
-            <w:shd w:fill="auto" w:val="clear"/>
-          </w:tcPr>
-          <w:p>
-            <w:pPr>
-              <w:pStyle w:val="Normal"/>
-              <w:tabs>
-                <w:tab w:val="left" w:pos="5328" w:leader="none"/>
-              </w:tabs>
-              <w:spacing w:lineRule="exact" w:line="240" w:before="0" w:after="0"/>
-              <w:jc w:val="right"/>
-              <w:rPr/>
-            </w:pPr>
-            <w:r>
-              <w:rPr>
-                <w:highlight w:val="green"/>
-              </w:rPr>
-              <w:t>190'464.00</w:t>
-            </w:r>
-          </w:p>
-        </w:tc>
-      </w:tr>
-      <w:tr>
-        <w:trPr/>
-        <w:tc>
-          <w:tcPr>
-            <w:tcW w:w="6731" w:type="dxa"/>
-            <w:tcBorders/>
-            <w:shd w:fill="auto" w:val="clear"/>
-          </w:tcPr>
-          <w:p>
-            <w:pPr>
-              <w:pStyle w:val="Normal"/>
-              <w:tabs>
-                <w:tab w:val="left" w:pos="1985" w:leader="none"/>
-                <w:tab w:val="decimal" w:pos="2694" w:leader="none"/>
-                <w:tab w:val="left" w:pos="5328" w:leader="none"/>
-              </w:tabs>
-              <w:spacing w:lineRule="exact" w:line="240" w:before="0" w:after="0"/>
-              <w:rPr/>
-            </w:pPr>
-            <w:r>
-              <w:rPr/>
-              <w:t>Amt für öffentlichen Verkehr</w:t>
-            </w:r>
-          </w:p>
-        </w:tc>
-        <w:tc>
-          <w:tcPr>
-            <w:tcW w:w="707" w:type="dxa"/>
-            <w:tcBorders/>
-            <w:shd w:fill="auto" w:val="clear"/>
-          </w:tcPr>
-          <w:p>
-            <w:pPr>
-              <w:pStyle w:val="Normal"/>
-              <w:tabs>
-                <w:tab w:val="left" w:pos="5328" w:leader="none"/>
-              </w:tabs>
-              <w:spacing w:lineRule="exact" w:line="240" w:before="0" w:after="0"/>
-              <w:rPr/>
-            </w:pPr>
-            <w:r>
-              <w:rPr/>
-              <w:t>CHF</w:t>
-            </w:r>
-          </w:p>
-        </w:tc>
-        <w:tc>
-          <w:tcPr>
-            <w:tcW w:w="1421" w:type="dxa"/>
-            <w:tcBorders/>
-            <w:shd w:fill="auto" w:val="clear"/>
-          </w:tcPr>
-          <w:p>
-            <w:pPr>
-              <w:pStyle w:val="Normal"/>
-              <w:tabs>
-                <w:tab w:val="left" w:pos="5328" w:leader="none"/>
-              </w:tabs>
-              <w:spacing w:lineRule="exact" w:line="240" w:before="0" w:after="0"/>
-              <w:jc w:val="right"/>
-              <w:rPr/>
-            </w:pPr>
-            <w:r>
-              <w:rPr>
-                <w:highlight w:val="green"/>
-              </w:rPr>
-              <w:t>190'464.00</w:t>
-            </w:r>
-          </w:p>
-        </w:tc>
-      </w:tr>
-      <w:tr>
-        <w:trPr/>
-        <w:tc>
-          <w:tcPr>
-            <w:tcW w:w="6731" w:type="dxa"/>
-            <w:tcBorders/>
-            <w:shd w:fill="auto" w:val="clear"/>
-          </w:tcPr>
-          <w:p>
-            <w:pPr>
-              <w:pStyle w:val="Normal"/>
-              <w:tabs>
-                <w:tab w:val="left" w:pos="1985" w:leader="none"/>
-                <w:tab w:val="decimal" w:pos="2694" w:leader="none"/>
-                <w:tab w:val="left" w:pos="5328" w:leader="none"/>
-              </w:tabs>
-              <w:spacing w:lineRule="exact" w:line="240" w:before="0" w:after="0"/>
-              <w:rPr/>
-            </w:pPr>
-            <w:r>
-              <w:rPr/>
-              <w:t>Amt für Wasser und Abfall</w:t>
-            </w:r>
-          </w:p>
-        </w:tc>
-        <w:tc>
-          <w:tcPr>
-            <w:tcW w:w="707" w:type="dxa"/>
-            <w:tcBorders/>
-            <w:shd w:fill="auto" w:val="clear"/>
-          </w:tcPr>
-          <w:p>
-            <w:pPr>
-              <w:pStyle w:val="Normal"/>
-              <w:tabs>
-                <w:tab w:val="left" w:pos="5328" w:leader="none"/>
-              </w:tabs>
-              <w:spacing w:lineRule="exact" w:line="240" w:before="0" w:after="0"/>
-              <w:rPr/>
-            </w:pPr>
-            <w:r>
-              <w:rPr/>
-              <w:t>CHF</w:t>
-            </w:r>
-          </w:p>
-        </w:tc>
-        <w:tc>
-          <w:tcPr>
-            <w:tcW w:w="1421" w:type="dxa"/>
-            <w:tcBorders/>
-            <w:shd w:fill="auto" w:val="clear"/>
-          </w:tcPr>
-          <w:p>
-            <w:pPr>
-              <w:pStyle w:val="Normal"/>
-              <w:tabs>
-                <w:tab w:val="left" w:pos="5328" w:leader="none"/>
-              </w:tabs>
-              <w:spacing w:lineRule="exact" w:line="240" w:before="0" w:after="0"/>
-              <w:jc w:val="right"/>
-              <w:rPr/>
-            </w:pPr>
-            <w:r>
-              <w:rPr>
-                <w:highlight w:val="green"/>
-              </w:rPr>
-              <w:t>190'464.00</w:t>
-            </w:r>
-          </w:p>
-        </w:tc>
-      </w:tr>
-      <w:tr>
-        <w:trPr/>
-        <w:tc>
-          <w:tcPr>
-            <w:tcW w:w="6731" w:type="dxa"/>
-            <w:tcBorders/>
-            <w:shd w:fill="auto" w:val="clear"/>
-          </w:tcPr>
-          <w:p>
-            <w:pPr>
-              <w:pStyle w:val="Normal"/>
-              <w:tabs>
-                <w:tab w:val="left" w:pos="1985" w:leader="none"/>
-                <w:tab w:val="decimal" w:pos="2694" w:leader="none"/>
-                <w:tab w:val="left" w:pos="5328" w:leader="none"/>
-              </w:tabs>
-              <w:spacing w:lineRule="exact" w:line="240" w:before="0" w:after="0"/>
-              <w:rPr/>
-            </w:pPr>
-            <w:r>
-              <w:rPr/>
-              <w:t>Amt für Wald</w:t>
-            </w:r>
-          </w:p>
-        </w:tc>
-        <w:tc>
-          <w:tcPr>
-            <w:tcW w:w="707" w:type="dxa"/>
-            <w:tcBorders/>
-            <w:shd w:fill="auto" w:val="clear"/>
-          </w:tcPr>
-          <w:p>
-            <w:pPr>
-              <w:pStyle w:val="Normal"/>
-              <w:tabs>
-                <w:tab w:val="left" w:pos="5328" w:leader="none"/>
-              </w:tabs>
-              <w:spacing w:lineRule="exact" w:line="240" w:before="0" w:after="0"/>
-              <w:rPr/>
-            </w:pPr>
-            <w:r>
-              <w:rPr/>
-              <w:t>CHF</w:t>
-            </w:r>
-          </w:p>
-        </w:tc>
-        <w:tc>
-          <w:tcPr>
-            <w:tcW w:w="1421" w:type="dxa"/>
-            <w:tcBorders/>
-            <w:shd w:fill="auto" w:val="clear"/>
-          </w:tcPr>
-          <w:p>
-            <w:pPr>
-              <w:pStyle w:val="Normal"/>
-              <w:tabs>
-                <w:tab w:val="left" w:pos="5328" w:leader="none"/>
-              </w:tabs>
-              <w:spacing w:lineRule="exact" w:line="240" w:before="0" w:after="0"/>
-              <w:jc w:val="right"/>
-              <w:rPr/>
-            </w:pPr>
-            <w:r>
-              <w:rPr>
-                <w:highlight w:val="green"/>
-              </w:rPr>
-              <w:t>190'464.00</w:t>
-            </w:r>
-          </w:p>
-        </w:tc>
-      </w:tr>
-      <w:tr>
-        <w:trPr/>
-        <w:tc>
-          <w:tcPr>
-            <w:tcW w:w="6731" w:type="dxa"/>
-            <w:tcBorders/>
-            <w:shd w:fill="auto" w:val="clear"/>
-          </w:tcPr>
-          <w:p>
-            <w:pPr>
-              <w:pStyle w:val="Normal"/>
-              <w:tabs>
-                <w:tab w:val="left" w:pos="1985" w:leader="none"/>
-                <w:tab w:val="decimal" w:pos="2694" w:leader="none"/>
-                <w:tab w:val="left" w:pos="5328" w:leader="none"/>
-              </w:tabs>
-              <w:spacing w:lineRule="exact" w:line="240" w:before="0" w:after="0"/>
-              <w:rPr/>
-            </w:pPr>
-            <w:r>
-              <w:rPr/>
-              <w:t>Amt für Landwirtschaft und Natur</w:t>
-            </w:r>
-          </w:p>
-        </w:tc>
-        <w:tc>
-          <w:tcPr>
-            <w:tcW w:w="707" w:type="dxa"/>
-            <w:tcBorders/>
-            <w:shd w:fill="auto" w:val="clear"/>
-          </w:tcPr>
-          <w:p>
-            <w:pPr>
-              <w:pStyle w:val="Normal"/>
-              <w:tabs>
-                <w:tab w:val="left" w:pos="5328" w:leader="none"/>
-              </w:tabs>
-              <w:spacing w:lineRule="exact" w:line="240" w:before="0" w:after="0"/>
-              <w:rPr/>
-            </w:pPr>
-            <w:r>
-              <w:rPr/>
-              <w:t>CHF</w:t>
-            </w:r>
-          </w:p>
-        </w:tc>
-        <w:tc>
-          <w:tcPr>
-            <w:tcW w:w="1421" w:type="dxa"/>
-            <w:tcBorders/>
-            <w:shd w:fill="auto" w:val="clear"/>
-          </w:tcPr>
-          <w:p>
-            <w:pPr>
-              <w:pStyle w:val="Normal"/>
-              <w:tabs>
-                <w:tab w:val="left" w:pos="5328" w:leader="none"/>
-              </w:tabs>
-              <w:spacing w:lineRule="exact" w:line="240" w:before="0" w:after="0"/>
-              <w:jc w:val="right"/>
-              <w:rPr/>
-            </w:pPr>
-            <w:r>
-              <w:rPr>
-                <w:highlight w:val="green"/>
-              </w:rPr>
-              <w:t>190'464.00</w:t>
-            </w:r>
-          </w:p>
-        </w:tc>
-      </w:tr>
-      <w:tr>
-        <w:trPr/>
-        <w:tc>
-          <w:tcPr>
-            <w:tcW w:w="6731" w:type="dxa"/>
-            <w:tcBorders/>
-            <w:shd w:fill="auto" w:val="clear"/>
-          </w:tcPr>
-          <w:p>
-            <w:pPr>
-              <w:pStyle w:val="Normal"/>
-              <w:tabs>
-                <w:tab w:val="left" w:pos="1985" w:leader="none"/>
-                <w:tab w:val="decimal" w:pos="2694" w:leader="none"/>
-                <w:tab w:val="left" w:pos="5328" w:leader="none"/>
-              </w:tabs>
-              <w:spacing w:lineRule="exact" w:line="240" w:before="0" w:after="0"/>
-              <w:rPr/>
-            </w:pPr>
-            <w:r>
-              <w:rPr/>
-              <w:t>Amt für Grundstücke und Gebäude</w:t>
-            </w:r>
-          </w:p>
-        </w:tc>
-        <w:tc>
-          <w:tcPr>
-            <w:tcW w:w="707" w:type="dxa"/>
-            <w:tcBorders/>
-            <w:shd w:fill="auto" w:val="clear"/>
-          </w:tcPr>
-          <w:p>
-            <w:pPr>
-              <w:pStyle w:val="Normal"/>
-              <w:tabs>
-                <w:tab w:val="left" w:pos="5328" w:leader="none"/>
-              </w:tabs>
-              <w:spacing w:lineRule="exact" w:line="240" w:before="0" w:after="0"/>
-              <w:rPr/>
-            </w:pPr>
-            <w:r>
-              <w:rPr/>
-              <w:t>CHF</w:t>
-            </w:r>
-          </w:p>
-        </w:tc>
-        <w:tc>
-          <w:tcPr>
-            <w:tcW w:w="1421" w:type="dxa"/>
-            <w:tcBorders/>
-            <w:shd w:fill="auto" w:val="clear"/>
-          </w:tcPr>
-          <w:p>
-            <w:pPr>
-              <w:pStyle w:val="Normal"/>
-              <w:tabs>
-                <w:tab w:val="left" w:pos="5328" w:leader="none"/>
-              </w:tabs>
-              <w:spacing w:lineRule="exact" w:line="240" w:before="0" w:after="0"/>
-              <w:jc w:val="right"/>
-              <w:rPr/>
-            </w:pPr>
-            <w:r>
-              <w:rPr>
-                <w:highlight w:val="green"/>
-              </w:rPr>
-              <w:t>190'464.00</w:t>
-            </w:r>
-          </w:p>
-        </w:tc>
-      </w:tr>
-      <w:tr>
-        <w:trPr/>
-        <w:tc>
-          <w:tcPr>
-            <w:tcW w:w="6731" w:type="dxa"/>
-            <w:tcBorders/>
-            <w:shd w:fill="auto" w:val="clear"/>
-          </w:tcPr>
-          <w:p>
-            <w:pPr>
-              <w:pStyle w:val="Normal"/>
-              <w:tabs>
-                <w:tab w:val="left" w:pos="1985" w:leader="none"/>
-                <w:tab w:val="decimal" w:pos="2694" w:leader="none"/>
-                <w:tab w:val="left" w:pos="5328" w:leader="none"/>
-              </w:tabs>
-              <w:spacing w:lineRule="exact" w:line="240" w:before="0" w:after="0"/>
-              <w:rPr/>
-            </w:pPr>
-            <w:r>
-              <w:rPr/>
-              <w:t>Strassenverkehrs- und Schiffahrtsamt</w:t>
-            </w:r>
-          </w:p>
-        </w:tc>
-        <w:tc>
-          <w:tcPr>
-            <w:tcW w:w="707" w:type="dxa"/>
-            <w:tcBorders/>
-            <w:shd w:fill="auto" w:val="clear"/>
-          </w:tcPr>
-          <w:p>
-            <w:pPr>
-              <w:pStyle w:val="Normal"/>
-              <w:tabs>
-                <w:tab w:val="left" w:pos="5328" w:leader="none"/>
-              </w:tabs>
-              <w:spacing w:lineRule="exact" w:line="240" w:before="0" w:after="0"/>
-              <w:rPr/>
-            </w:pPr>
-            <w:r>
-              <w:rPr/>
-              <w:t>CHF</w:t>
-            </w:r>
-          </w:p>
-        </w:tc>
-        <w:tc>
-          <w:tcPr>
-            <w:tcW w:w="1421" w:type="dxa"/>
-            <w:tcBorders/>
-            <w:shd w:fill="auto" w:val="clear"/>
-          </w:tcPr>
-          <w:p>
-            <w:pPr>
-              <w:pStyle w:val="Normal"/>
-              <w:tabs>
-                <w:tab w:val="left" w:pos="5328" w:leader="none"/>
-              </w:tabs>
-              <w:spacing w:lineRule="exact" w:line="240" w:before="0" w:after="0"/>
-              <w:jc w:val="right"/>
-              <w:rPr/>
-            </w:pPr>
-            <w:r>
-              <w:rPr>
-                <w:highlight w:val="green"/>
-              </w:rPr>
-              <w:t>190'464.00</w:t>
-            </w:r>
-          </w:p>
-        </w:tc>
-      </w:tr>
-      <w:tr>
-        <w:trPr/>
-        <w:tc>
-          <w:tcPr>
-            <w:tcW w:w="6731" w:type="dxa"/>
-            <w:tcBorders/>
-            <w:shd w:fill="auto" w:val="clear"/>
-          </w:tcPr>
-          <w:p>
-            <w:pPr>
-              <w:pStyle w:val="Normal"/>
-              <w:tabs>
-                <w:tab w:val="left" w:pos="1985" w:leader="none"/>
-                <w:tab w:val="decimal" w:pos="2694" w:leader="none"/>
-                <w:tab w:val="left" w:pos="5328" w:leader="none"/>
-              </w:tabs>
-              <w:spacing w:lineRule="exact" w:line="240" w:before="0" w:after="0"/>
-              <w:rPr/>
-            </w:pPr>
-            <w:r>
-              <w:rPr/>
-              <w:t>Weitere Amts- und Fachberichte</w:t>
-            </w:r>
-          </w:p>
-        </w:tc>
-        <w:tc>
-          <w:tcPr>
-            <w:tcW w:w="707" w:type="dxa"/>
-            <w:tcBorders/>
-            <w:shd w:fill="auto" w:val="clear"/>
-          </w:tcPr>
-          <w:p>
-            <w:pPr>
-              <w:pStyle w:val="Normal"/>
-              <w:tabs>
-                <w:tab w:val="left" w:pos="5328" w:leader="none"/>
-              </w:tabs>
-              <w:spacing w:lineRule="exact" w:line="240" w:before="0" w:after="0"/>
-              <w:rPr/>
-            </w:pPr>
-            <w:r>
-              <w:rPr/>
-              <w:t>CHF</w:t>
-            </w:r>
-          </w:p>
-        </w:tc>
-        <w:tc>
-          <w:tcPr>
-            <w:tcW w:w="1421" w:type="dxa"/>
-            <w:tcBorders/>
-            <w:shd w:fill="auto" w:val="clear"/>
-          </w:tcPr>
-          <w:p>
-            <w:pPr>
-              <w:pStyle w:val="Normal"/>
-              <w:tabs>
-                <w:tab w:val="left" w:pos="5328" w:leader="none"/>
-              </w:tabs>
-              <w:spacing w:lineRule="exact" w:line="240" w:before="0" w:after="0"/>
-              <w:jc w:val="right"/>
-              <w:rPr/>
-            </w:pPr>
-            <w:r>
-              <w:rPr>
-                <w:highlight w:val="green"/>
-              </w:rPr>
-              <w:t>190'464.00</w:t>
-            </w:r>
-          </w:p>
-        </w:tc>
-      </w:tr>
-      <w:tr>
-        <w:trPr/>
-        <w:tc>
-          <w:tcPr>
-            <w:tcW w:w="6731" w:type="dxa"/>
-            <w:tcBorders/>
-            <w:shd w:fill="auto" w:val="clear"/>
-          </w:tcPr>
-          <w:p>
-            <w:pPr>
-              <w:pStyle w:val="Normal"/>
-              <w:tabs>
-                <w:tab w:val="left" w:pos="1985" w:leader="none"/>
-                <w:tab w:val="decimal" w:pos="2694" w:leader="none"/>
-                <w:tab w:val="left" w:pos="5328" w:leader="none"/>
-              </w:tabs>
-              <w:spacing w:lineRule="exact" w:line="240" w:before="0" w:after="0"/>
-              <w:rPr/>
-            </w:pPr>
-            <w:r>
-              <w:rPr/>
-              <w:t>Gebäudeversicherung Bern</w:t>
-            </w:r>
-          </w:p>
-        </w:tc>
-        <w:tc>
-          <w:tcPr>
-            <w:tcW w:w="707" w:type="dxa"/>
-            <w:tcBorders/>
-            <w:shd w:fill="auto" w:val="clear"/>
-          </w:tcPr>
-          <w:p>
-            <w:pPr>
-              <w:pStyle w:val="Normal"/>
-              <w:tabs>
-                <w:tab w:val="left" w:pos="5328" w:leader="none"/>
-              </w:tabs>
-              <w:spacing w:lineRule="exact" w:line="240" w:before="0" w:after="0"/>
-              <w:rPr/>
-            </w:pPr>
-            <w:r>
-              <w:rPr/>
-              <w:t>CHF</w:t>
-            </w:r>
-          </w:p>
-        </w:tc>
-        <w:tc>
-          <w:tcPr>
-            <w:tcW w:w="1421" w:type="dxa"/>
-            <w:tcBorders/>
-            <w:shd w:fill="auto" w:val="clear"/>
-          </w:tcPr>
-          <w:p>
-            <w:pPr>
-              <w:pStyle w:val="Normal"/>
-              <w:tabs>
-                <w:tab w:val="left" w:pos="5328" w:leader="none"/>
-              </w:tabs>
-              <w:spacing w:lineRule="exact" w:line="240" w:before="0" w:after="0"/>
-              <w:jc w:val="right"/>
-              <w:rPr/>
-            </w:pPr>
-            <w:r>
-              <w:rPr>
-                <w:highlight w:val="green"/>
-              </w:rPr>
-              <w:t>190'464.00</w:t>
-            </w:r>
-          </w:p>
-        </w:tc>
-      </w:tr>
-      <w:tr>
-        <w:trPr/>
-        <w:tc>
-          <w:tcPr>
-            <w:tcW w:w="6731" w:type="dxa"/>
-            <w:tcBorders/>
-            <w:shd w:fill="auto" w:val="clear"/>
-          </w:tcPr>
-          <w:p>
-            <w:pPr>
-              <w:pStyle w:val="Normal"/>
-              <w:tabs>
-                <w:tab w:val="left" w:pos="1985" w:leader="none"/>
-                <w:tab w:val="decimal" w:pos="2694" w:leader="none"/>
-                <w:tab w:val="left" w:pos="5328" w:leader="none"/>
-              </w:tabs>
-              <w:spacing w:lineRule="exact" w:line="240" w:before="0" w:after="0"/>
-              <w:rPr/>
-            </w:pPr>
-            <w:r>
-              <w:rPr/>
-              <w:t>Fachstelle Hindernisfreies Bauen</w:t>
-            </w:r>
-          </w:p>
-        </w:tc>
-        <w:tc>
-          <w:tcPr>
-            <w:tcW w:w="707" w:type="dxa"/>
-            <w:tcBorders/>
-            <w:shd w:fill="auto" w:val="clear"/>
-          </w:tcPr>
-          <w:p>
-            <w:pPr>
-              <w:pStyle w:val="Normal"/>
-              <w:tabs>
-                <w:tab w:val="left" w:pos="5328" w:leader="none"/>
-              </w:tabs>
-              <w:spacing w:lineRule="exact" w:line="240" w:before="0" w:after="0"/>
-              <w:rPr/>
-            </w:pPr>
-            <w:r>
-              <w:rPr/>
-              <w:t>CHF</w:t>
-            </w:r>
-          </w:p>
-        </w:tc>
-        <w:tc>
-          <w:tcPr>
-            <w:tcW w:w="1421" w:type="dxa"/>
-            <w:tcBorders/>
-            <w:shd w:fill="auto" w:val="clear"/>
-          </w:tcPr>
-          <w:p>
-            <w:pPr>
-              <w:pStyle w:val="Normal"/>
-              <w:tabs>
-                <w:tab w:val="left" w:pos="5328" w:leader="none"/>
-              </w:tabs>
-              <w:spacing w:lineRule="exact" w:line="240" w:before="0" w:after="0"/>
-              <w:jc w:val="right"/>
-              <w:rPr/>
-            </w:pPr>
-            <w:r>
-              <w:rPr>
-                <w:highlight w:val="green"/>
-              </w:rPr>
-              <w:t>190'464.00</w:t>
-            </w:r>
-          </w:p>
-        </w:tc>
-      </w:tr>
-      <w:tr>
-        <w:trPr/>
-        <w:tc>
-          <w:tcPr>
-            <w:tcW w:w="6731" w:type="dxa"/>
-            <w:tcBorders/>
-            <w:shd w:fill="auto" w:val="clear"/>
-          </w:tcPr>
-          <w:p>
-            <w:pPr>
-              <w:pStyle w:val="Normal"/>
-              <w:tabs>
-                <w:tab w:val="left" w:pos="1985" w:leader="none"/>
-                <w:tab w:val="decimal" w:pos="2694" w:leader="none"/>
-                <w:tab w:val="left" w:pos="5328" w:leader="none"/>
-              </w:tabs>
-              <w:spacing w:lineRule="exact" w:line="240" w:before="0" w:after="0"/>
-              <w:rPr/>
-            </w:pPr>
-            <w:r>
-              <w:rPr/>
-              <w:t>Energieberatungsstelle</w:t>
-            </w:r>
-          </w:p>
-        </w:tc>
-        <w:tc>
-          <w:tcPr>
-            <w:tcW w:w="707" w:type="dxa"/>
-            <w:tcBorders/>
-            <w:shd w:fill="auto" w:val="clear"/>
-          </w:tcPr>
-          <w:p>
-            <w:pPr>
-              <w:pStyle w:val="Normal"/>
-              <w:tabs>
-                <w:tab w:val="left" w:pos="5328" w:leader="none"/>
-              </w:tabs>
-              <w:spacing w:lineRule="exact" w:line="240" w:before="0" w:after="0"/>
-              <w:rPr/>
-            </w:pPr>
-            <w:r>
-              <w:rPr/>
-              <w:t>CHF</w:t>
-            </w:r>
-          </w:p>
-        </w:tc>
-        <w:tc>
-          <w:tcPr>
-            <w:tcW w:w="1421" w:type="dxa"/>
-            <w:tcBorders/>
-            <w:shd w:fill="auto" w:val="clear"/>
-          </w:tcPr>
-          <w:p>
-            <w:pPr>
-              <w:pStyle w:val="Normal"/>
-              <w:tabs>
-                <w:tab w:val="left" w:pos="5328" w:leader="none"/>
-              </w:tabs>
-              <w:spacing w:lineRule="exact" w:line="240" w:before="0" w:after="0"/>
-              <w:jc w:val="right"/>
-              <w:rPr/>
-            </w:pPr>
-            <w:r>
-              <w:rPr>
-                <w:highlight w:val="green"/>
-              </w:rPr>
-              <w:t>190'464.00</w:t>
-            </w:r>
-          </w:p>
-        </w:tc>
-      </w:tr>
-      <w:tr>
-        <w:trPr/>
-        <w:tc>
-          <w:tcPr>
-            <w:tcW w:w="6731" w:type="dxa"/>
-            <w:tcBorders/>
+            <w:tcBorders>
+              <w:left w:val="single" w:sz="2" w:space="0" w:color="000000"/>
+              <w:bottom w:val="single" w:sz="2" w:space="0" w:color="000000"/>
+              <w:insideH w:val="single" w:sz="2" w:space="0" w:color="000000"/>
+            </w:tcBorders>
             <w:shd w:fill="auto" w:val="clear"/>
           </w:tcPr>
           <w:p>
@@ -7230,7 +6064,11 @@
         <w:tc>
           <w:tcPr>
             <w:tcW w:w="707" w:type="dxa"/>
-            <w:tcBorders/>
+            <w:tcBorders>
+              <w:left w:val="single" w:sz="2" w:space="0" w:color="000000"/>
+              <w:bottom w:val="single" w:sz="2" w:space="0" w:color="000000"/>
+              <w:insideH w:val="single" w:sz="2" w:space="0" w:color="000000"/>
+            </w:tcBorders>
             <w:shd w:fill="auto" w:val="clear"/>
           </w:tcPr>
           <w:p>
@@ -7250,7 +6088,13 @@
         <w:tc>
           <w:tcPr>
             <w:tcW w:w="1421" w:type="dxa"/>
-            <w:tcBorders/>
+            <w:tcBorders>
+              <w:left w:val="single" w:sz="2" w:space="0" w:color="000000"/>
+              <w:bottom w:val="single" w:sz="2" w:space="0" w:color="000000"/>
+              <w:right w:val="single" w:sz="2" w:space="0" w:color="000000"/>
+              <w:insideH w:val="single" w:sz="2" w:space="0" w:color="000000"/>
+              <w:insideV w:val="single" w:sz="2" w:space="0" w:color="000000"/>
+            </w:tcBorders>
             <w:shd w:fill="auto" w:val="clear"/>
           </w:tcPr>
           <w:p>
@@ -7274,7 +6118,11 @@
         <w:tc>
           <w:tcPr>
             <w:tcW w:w="6731" w:type="dxa"/>
-            <w:tcBorders/>
+            <w:tcBorders>
+              <w:left w:val="single" w:sz="2" w:space="0" w:color="000000"/>
+              <w:bottom w:val="single" w:sz="2" w:space="0" w:color="000000"/>
+              <w:insideH w:val="single" w:sz="2" w:space="0" w:color="000000"/>
+            </w:tcBorders>
             <w:shd w:fill="auto" w:val="clear"/>
           </w:tcPr>
           <w:p>
@@ -7305,9 +6153,9 @@
           <w:tcPr>
             <w:tcW w:w="707" w:type="dxa"/>
             <w:tcBorders>
-              <w:top w:val="single" w:sz="4" w:space="0" w:color="000000"/>
-              <w:bottom w:val="single" w:sz="12" w:space="0" w:color="000000"/>
-              <w:insideH w:val="single" w:sz="12" w:space="0" w:color="000000"/>
+              <w:left w:val="single" w:sz="2" w:space="0" w:color="000000"/>
+              <w:bottom w:val="single" w:sz="2" w:space="0" w:color="000000"/>
+              <w:insideH w:val="single" w:sz="2" w:space="0" w:color="000000"/>
             </w:tcBorders>
             <w:shd w:fill="auto" w:val="clear"/>
           </w:tcPr>
@@ -7337,9 +6185,11 @@
           <w:tcPr>
             <w:tcW w:w="1421" w:type="dxa"/>
             <w:tcBorders>
-              <w:top w:val="single" w:sz="4" w:space="0" w:color="000000"/>
-              <w:bottom w:val="single" w:sz="12" w:space="0" w:color="000000"/>
-              <w:insideH w:val="single" w:sz="12" w:space="0" w:color="000000"/>
+              <w:left w:val="single" w:sz="2" w:space="0" w:color="000000"/>
+              <w:bottom w:val="single" w:sz="2" w:space="0" w:color="000000"/>
+              <w:right w:val="single" w:sz="2" w:space="0" w:color="000000"/>
+              <w:insideH w:val="single" w:sz="2" w:space="0" w:color="000000"/>
+              <w:insideV w:val="single" w:sz="2" w:space="0" w:color="000000"/>
             </w:tcBorders>
             <w:shd w:fill="auto" w:val="clear"/>
           </w:tcPr>
@@ -7831,11 +6681,7 @@
       </w:r>
       <w:r>
         <w:rPr/>
-        <w:t xml:space="preserve"> (Kopie des Situationsplanes)</w:t>
-      </w:r>
-      <w:r>
-        <w:rPr/>
-        <w:t>{% for fachstelle in FACHSTELLEN_KANTONAL %}</w:t>
+        <w:t xml:space="preserve"> (Kopie des Situationsplanes){% for fachstelle in FACHSTELLEN_KANTONAL %}</w:t>
       </w:r>
     </w:p>
     <w:p>
@@ -7849,19 +6695,7 @@
       </w:pPr>
       <w:r>
         <w:rPr/>
-        <w:t xml:space="preserve">{{ </w:t>
-      </w:r>
-      <w:r>
-        <w:rPr/>
-        <w:t xml:space="preserve">fachstelle.NAME </w:t>
-      </w:r>
-      <w:r>
-        <w:rPr/>
-        <w:t>}}</w:t>
-      </w:r>
-      <w:r>
-        <w:rPr/>
-        <w:t>{% endfor %}</w:t>
+        <w:t>{{ fachstelle.NAME }}{% endfor %}</w:t>
       </w:r>
     </w:p>
     <w:p>
@@ -8988,6 +7822,35 @@
         </w:sectPr>
       </w:pPr>
     </w:p>
+    <w:p>
+      <w:pPr>
+        <w:pStyle w:val="Normal"/>
+        <w:widowControl/>
+        <w:suppressAutoHyphens w:val="false"/>
+        <w:bidi w:val="0"/>
+        <w:spacing w:lineRule="atLeast" w:line="280" w:before="0" w:after="220"/>
+        <w:jc w:val="left"/>
+        <w:rPr/>
+      </w:pPr>
+      <w:r>
+        <w:rPr/>
+      </w:r>
+    </w:p>
+    <w:p>
+      <w:pPr>
+        <w:sectPr>
+          <w:footnotePr>
+            <w:numFmt w:val="decimal"/>
+          </w:footnotePr>
+          <w:type w:val="continuous"/>
+          <w:pgSz w:w="11906" w:h="16838"/>
+          <w:pgMar w:left="1588" w:right="851" w:header="397" w:top="1418" w:footer="0" w:bottom="851" w:gutter="0"/>
+          <w:formProt w:val="false"/>
+          <w:textDirection w:val="lrTb"/>
+          <w:docGrid w:type="default" w:linePitch="312" w:charSpace="0"/>
+        </w:sectPr>
+      </w:pPr>
+    </w:p>
     <w:sectPr>
       <w:footnotePr>
         <w:numFmt w:val="decimal"/>
@@ -9036,7 +7899,7 @@
     </w:r>
     <w:r>
       <w:rPr/>
-      <w:t>20</w:t>
+      <w:t>23</w:t>
     </w:r>
     <w:r>
       <w:rPr/>
@@ -9062,7 +7925,7 @@
     </w:r>
     <w:r>
       <w:rPr/>
-      <w:t>24</w:t>
+      <w:t>23</w:t>
     </w:r>
     <w:r>
       <w:rPr/>
@@ -13339,6 +12202,85 @@
       <w:color w:val="auto"/>
     </w:rPr>
   </w:style>
+  <w:style w:type="character" w:styleId="ListLabel210">
+    <w:name w:val="ListLabel 210"/>
+    <w:qFormat/>
+    <w:rPr>
+      <w:b/>
+      <w:color w:val="auto"/>
+    </w:rPr>
+  </w:style>
+  <w:style w:type="character" w:styleId="ListLabel211">
+    <w:name w:val="ListLabel 211"/>
+    <w:qFormat/>
+    <w:rPr>
+      <w:rFonts w:cs="Arial"/>
+    </w:rPr>
+  </w:style>
+  <w:style w:type="character" w:styleId="ListLabel212">
+    <w:name w:val="ListLabel 212"/>
+    <w:qFormat/>
+    <w:rPr>
+      <w:rFonts w:cs="Courier New"/>
+    </w:rPr>
+  </w:style>
+  <w:style w:type="character" w:styleId="ListLabel213">
+    <w:name w:val="ListLabel 213"/>
+    <w:qFormat/>
+    <w:rPr>
+      <w:rFonts w:cs="Wingdings"/>
+    </w:rPr>
+  </w:style>
+  <w:style w:type="character" w:styleId="ListLabel214">
+    <w:name w:val="ListLabel 214"/>
+    <w:qFormat/>
+    <w:rPr>
+      <w:rFonts w:cs="Symbol"/>
+    </w:rPr>
+  </w:style>
+  <w:style w:type="character" w:styleId="ListLabel215">
+    <w:name w:val="ListLabel 215"/>
+    <w:qFormat/>
+    <w:rPr>
+      <w:rFonts w:cs="Courier New"/>
+    </w:rPr>
+  </w:style>
+  <w:style w:type="character" w:styleId="ListLabel216">
+    <w:name w:val="ListLabel 216"/>
+    <w:qFormat/>
+    <w:rPr>
+      <w:rFonts w:cs="Wingdings"/>
+    </w:rPr>
+  </w:style>
+  <w:style w:type="character" w:styleId="ListLabel217">
+    <w:name w:val="ListLabel 217"/>
+    <w:qFormat/>
+    <w:rPr>
+      <w:rFonts w:cs="Symbol"/>
+    </w:rPr>
+  </w:style>
+  <w:style w:type="character" w:styleId="ListLabel218">
+    <w:name w:val="ListLabel 218"/>
+    <w:qFormat/>
+    <w:rPr>
+      <w:rFonts w:cs="Courier New"/>
+    </w:rPr>
+  </w:style>
+  <w:style w:type="character" w:styleId="ListLabel219">
+    <w:name w:val="ListLabel 219"/>
+    <w:qFormat/>
+    <w:rPr>
+      <w:rFonts w:cs="Wingdings"/>
+    </w:rPr>
+  </w:style>
+  <w:style w:type="character" w:styleId="ListLabel220">
+    <w:name w:val="ListLabel 220"/>
+    <w:qFormat/>
+    <w:rPr>
+      <w:b/>
+      <w:color w:val="auto"/>
+    </w:rPr>
+  </w:style>
   <w:style w:type="paragraph" w:styleId="Heading" w:customStyle="1">
     <w:name w:val="Heading"/>
     <w:basedOn w:val="Normal"/>

</xml_diff>